<commit_message>
VGG: He initializer for all layers
</commit_message>
<xml_diff>
--- a/object-classification/2. VGG/Experiments.docx
+++ b/object-classification/2. VGG/Experiments.docx
@@ -17,14 +17,14 @@
         <w:tblLook w:val="04A0"/>
       </w:tblPr>
       <w:tblGrid>
-        <w:gridCol w:w="1326"/>
-        <w:gridCol w:w="1025"/>
+        <w:gridCol w:w="1436"/>
+        <w:gridCol w:w="1001"/>
         <w:gridCol w:w="1487"/>
-        <w:gridCol w:w="745"/>
-        <w:gridCol w:w="1054"/>
-        <w:gridCol w:w="952"/>
-        <w:gridCol w:w="1067"/>
-        <w:gridCol w:w="950"/>
+        <w:gridCol w:w="735"/>
+        <w:gridCol w:w="1034"/>
+        <w:gridCol w:w="917"/>
+        <w:gridCol w:w="1062"/>
+        <w:gridCol w:w="934"/>
         <w:gridCol w:w="970"/>
       </w:tblGrid>
       <w:tr>
@@ -34,7 +34,7 @@
         <w:tc>
           <w:tcPr>
             <w:cnfStyle w:val="001000000000"/>
-            <w:tcW w:w="1326" w:type="dxa"/>
+            <w:tcW w:w="1436" w:type="dxa"/>
           </w:tcPr>
           <w:p>
             <w:r>
@@ -44,7 +44,7 @@
         </w:tc>
         <w:tc>
           <w:tcPr>
-            <w:tcW w:w="1025" w:type="dxa"/>
+            <w:tcW w:w="1001" w:type="dxa"/>
           </w:tcPr>
           <w:p>
             <w:pPr>
@@ -70,7 +70,7 @@
         </w:tc>
         <w:tc>
           <w:tcPr>
-            <w:tcW w:w="745" w:type="dxa"/>
+            <w:tcW w:w="735" w:type="dxa"/>
           </w:tcPr>
           <w:p>
             <w:pPr>
@@ -83,7 +83,7 @@
         </w:tc>
         <w:tc>
           <w:tcPr>
-            <w:tcW w:w="1054" w:type="dxa"/>
+            <w:tcW w:w="1034" w:type="dxa"/>
           </w:tcPr>
           <w:p>
             <w:pPr>
@@ -96,7 +96,7 @@
         </w:tc>
         <w:tc>
           <w:tcPr>
-            <w:tcW w:w="952" w:type="dxa"/>
+            <w:tcW w:w="917" w:type="dxa"/>
           </w:tcPr>
           <w:p>
             <w:pPr>
@@ -109,7 +109,7 @@
         </w:tc>
         <w:tc>
           <w:tcPr>
-            <w:tcW w:w="1067" w:type="dxa"/>
+            <w:tcW w:w="1062" w:type="dxa"/>
           </w:tcPr>
           <w:p>
             <w:pPr>
@@ -122,7 +122,7 @@
         </w:tc>
         <w:tc>
           <w:tcPr>
-            <w:tcW w:w="950" w:type="dxa"/>
+            <w:tcW w:w="934" w:type="dxa"/>
           </w:tcPr>
           <w:p>
             <w:pPr>
@@ -520,7 +520,15 @@
             <w:tcW w:w="1326" w:type="dxa"/>
           </w:tcPr>
           <w:p>
-            <w:r>
+            <w:pPr>
+              <w:rPr>
+                <w:strike/>
+              </w:rPr>
+            </w:pPr>
+            <w:r>
+              <w:rPr>
+                <w:strike/>
+              </w:rPr>
               <w:t>1024</w:t>
             </w:r>
           </w:p>
@@ -532,8 +540,14 @@
           <w:p>
             <w:pPr>
               <w:cnfStyle w:val="000000000000"/>
-            </w:pPr>
-            <w:r>
+              <w:rPr>
+                <w:strike/>
+              </w:rPr>
+            </w:pPr>
+            <w:r>
+              <w:rPr>
+                <w:strike/>
+              </w:rPr>
               <w:t>0.5</w:t>
             </w:r>
           </w:p>
@@ -545,8 +559,14 @@
           <w:p>
             <w:pPr>
               <w:cnfStyle w:val="000000000000"/>
-            </w:pPr>
-            <w:r>
+              <w:rPr>
+                <w:strike/>
+              </w:rPr>
+            </w:pPr>
+            <w:r>
+              <w:rPr>
+                <w:strike/>
+              </w:rPr>
               <w:t>0.0005</w:t>
             </w:r>
           </w:p>
@@ -558,8 +578,14 @@
           <w:p>
             <w:pPr>
               <w:cnfStyle w:val="000000000000"/>
-            </w:pPr>
-            <w:r>
+              <w:rPr>
+                <w:strike/>
+              </w:rPr>
+            </w:pPr>
+            <w:r>
+              <w:rPr>
+                <w:strike/>
+              </w:rPr>
               <w:t>0.005</w:t>
             </w:r>
           </w:p>
@@ -571,8 +597,14 @@
           <w:p>
             <w:pPr>
               <w:cnfStyle w:val="000000000000"/>
-            </w:pPr>
-            <w:r>
+              <w:rPr>
+                <w:strike/>
+              </w:rPr>
+            </w:pPr>
+            <w:r>
+              <w:rPr>
+                <w:strike/>
+              </w:rPr>
               <w:t>0.3</w:t>
             </w:r>
           </w:p>
@@ -584,8 +616,14 @@
           <w:p>
             <w:pPr>
               <w:cnfStyle w:val="000000000000"/>
-            </w:pPr>
-            <w:r>
+              <w:rPr>
+                <w:strike/>
+              </w:rPr>
+            </w:pPr>
+            <w:r>
+              <w:rPr>
+                <w:strike/>
+              </w:rPr>
               <w:t>30</w:t>
             </w:r>
           </w:p>
@@ -597,8 +635,14 @@
           <w:p>
             <w:pPr>
               <w:cnfStyle w:val="000000000000"/>
-            </w:pPr>
-            <w:r>
+              <w:rPr>
+                <w:strike/>
+              </w:rPr>
+            </w:pPr>
+            <w:r>
+              <w:rPr>
+                <w:strike/>
+              </w:rPr>
               <w:t>-</w:t>
             </w:r>
           </w:p>
@@ -610,8 +654,14 @@
           <w:p>
             <w:pPr>
               <w:cnfStyle w:val="000000000000"/>
-            </w:pPr>
-            <w:r>
+              <w:rPr>
+                <w:strike/>
+              </w:rPr>
+            </w:pPr>
+            <w:r>
+              <w:rPr>
+                <w:strike/>
+              </w:rPr>
               <w:t>-</w:t>
             </w:r>
           </w:p>
@@ -623,8 +673,14 @@
           <w:p>
             <w:pPr>
               <w:cnfStyle w:val="000000000000"/>
-            </w:pPr>
-            <w:r>
+              <w:rPr>
+                <w:strike/>
+              </w:rPr>
+            </w:pPr>
+            <w:r>
+              <w:rPr>
+                <w:strike/>
+              </w:rPr>
               <w:t>-</w:t>
             </w:r>
           </w:p>
@@ -2167,6 +2223,9 @@
             <w:pPr>
               <w:cnfStyle w:val="000000100000"/>
             </w:pPr>
+            <w:r>
+              <w:t>-</w:t>
+            </w:r>
           </w:p>
         </w:tc>
         <w:tc>
@@ -2177,6 +2236,9 @@
             <w:pPr>
               <w:cnfStyle w:val="000000100000"/>
             </w:pPr>
+            <w:r>
+              <w:t>-</w:t>
+            </w:r>
           </w:p>
         </w:tc>
         <w:tc>
@@ -2186,6 +2248,4493 @@
           <w:p>
             <w:pPr>
               <w:cnfStyle w:val="000000100000"/>
+            </w:pPr>
+            <w:r>
+              <w:t>-</w:t>
+            </w:r>
+          </w:p>
+        </w:tc>
+      </w:tr>
+      <w:tr>
+        <w:tc>
+          <w:tcPr>
+            <w:cnfStyle w:val="001000000000"/>
+            <w:tcW w:w="1326" w:type="dxa"/>
+          </w:tcPr>
+          <w:p/>
+        </w:tc>
+        <w:tc>
+          <w:tcPr>
+            <w:tcW w:w="1025" w:type="dxa"/>
+          </w:tcPr>
+          <w:p>
+            <w:pPr>
+              <w:cnfStyle w:val="000000000000"/>
+            </w:pPr>
+          </w:p>
+        </w:tc>
+        <w:tc>
+          <w:tcPr>
+            <w:tcW w:w="1487" w:type="dxa"/>
+          </w:tcPr>
+          <w:p>
+            <w:pPr>
+              <w:cnfStyle w:val="000000000000"/>
+            </w:pPr>
+          </w:p>
+        </w:tc>
+        <w:tc>
+          <w:tcPr>
+            <w:tcW w:w="745" w:type="dxa"/>
+          </w:tcPr>
+          <w:p>
+            <w:pPr>
+              <w:cnfStyle w:val="000000000000"/>
+            </w:pPr>
+          </w:p>
+        </w:tc>
+        <w:tc>
+          <w:tcPr>
+            <w:tcW w:w="1054" w:type="dxa"/>
+          </w:tcPr>
+          <w:p>
+            <w:pPr>
+              <w:cnfStyle w:val="000000000000"/>
+            </w:pPr>
+          </w:p>
+        </w:tc>
+        <w:tc>
+          <w:tcPr>
+            <w:tcW w:w="952" w:type="dxa"/>
+          </w:tcPr>
+          <w:p>
+            <w:pPr>
+              <w:cnfStyle w:val="000000000000"/>
+            </w:pPr>
+          </w:p>
+        </w:tc>
+        <w:tc>
+          <w:tcPr>
+            <w:tcW w:w="1067" w:type="dxa"/>
+          </w:tcPr>
+          <w:p>
+            <w:pPr>
+              <w:cnfStyle w:val="000000000000"/>
+            </w:pPr>
+          </w:p>
+        </w:tc>
+        <w:tc>
+          <w:tcPr>
+            <w:tcW w:w="950" w:type="dxa"/>
+          </w:tcPr>
+          <w:p>
+            <w:pPr>
+              <w:cnfStyle w:val="000000000000"/>
+            </w:pPr>
+          </w:p>
+        </w:tc>
+        <w:tc>
+          <w:tcPr>
+            <w:tcW w:w="970" w:type="dxa"/>
+          </w:tcPr>
+          <w:p>
+            <w:pPr>
+              <w:cnfStyle w:val="000000000000"/>
+            </w:pPr>
+          </w:p>
+        </w:tc>
+      </w:tr>
+      <w:tr>
+        <w:trPr>
+          <w:cnfStyle w:val="000000100000"/>
+        </w:trPr>
+        <w:tc>
+          <w:tcPr>
+            <w:cnfStyle w:val="001000000000"/>
+            <w:tcW w:w="1326" w:type="dxa"/>
+          </w:tcPr>
+          <w:p>
+            <w:r>
+              <w:t>1024</w:t>
+            </w:r>
+          </w:p>
+        </w:tc>
+        <w:tc>
+          <w:tcPr>
+            <w:tcW w:w="1025" w:type="dxa"/>
+          </w:tcPr>
+          <w:p>
+            <w:pPr>
+              <w:cnfStyle w:val="000000100000"/>
+            </w:pPr>
+            <w:r>
+              <w:t>0.5</w:t>
+            </w:r>
+          </w:p>
+        </w:tc>
+        <w:tc>
+          <w:tcPr>
+            <w:tcW w:w="1487" w:type="dxa"/>
+          </w:tcPr>
+          <w:p>
+            <w:pPr>
+              <w:cnfStyle w:val="000000100000"/>
+            </w:pPr>
+            <w:r>
+              <w:t>0.0005</w:t>
+            </w:r>
+          </w:p>
+        </w:tc>
+        <w:tc>
+          <w:tcPr>
+            <w:tcW w:w="745" w:type="dxa"/>
+          </w:tcPr>
+          <w:p>
+            <w:pPr>
+              <w:cnfStyle w:val="000000100000"/>
+            </w:pPr>
+            <w:r>
+              <w:t>0.005</w:t>
+            </w:r>
+          </w:p>
+        </w:tc>
+        <w:tc>
+          <w:tcPr>
+            <w:tcW w:w="1054" w:type="dxa"/>
+          </w:tcPr>
+          <w:p>
+            <w:pPr>
+              <w:cnfStyle w:val="000000100000"/>
+            </w:pPr>
+            <w:r>
+              <w:t>0.3</w:t>
+            </w:r>
+          </w:p>
+        </w:tc>
+        <w:tc>
+          <w:tcPr>
+            <w:tcW w:w="952" w:type="dxa"/>
+          </w:tcPr>
+          <w:p>
+            <w:pPr>
+              <w:cnfStyle w:val="000000100000"/>
+            </w:pPr>
+            <w:r>
+              <w:t>30</w:t>
+            </w:r>
+          </w:p>
+        </w:tc>
+        <w:tc>
+          <w:tcPr>
+            <w:tcW w:w="1067" w:type="dxa"/>
+          </w:tcPr>
+          <w:p>
+            <w:pPr>
+              <w:cnfStyle w:val="000000100000"/>
+            </w:pPr>
+            <w:r>
+              <w:t>-</w:t>
+            </w:r>
+          </w:p>
+        </w:tc>
+        <w:tc>
+          <w:tcPr>
+            <w:tcW w:w="950" w:type="dxa"/>
+          </w:tcPr>
+          <w:p>
+            <w:pPr>
+              <w:cnfStyle w:val="000000100000"/>
+            </w:pPr>
+            <w:r>
+              <w:t>-</w:t>
+            </w:r>
+          </w:p>
+        </w:tc>
+        <w:tc>
+          <w:tcPr>
+            <w:tcW w:w="970" w:type="dxa"/>
+          </w:tcPr>
+          <w:p>
+            <w:pPr>
+              <w:cnfStyle w:val="000000100000"/>
+            </w:pPr>
+            <w:r>
+              <w:t>-</w:t>
+            </w:r>
+          </w:p>
+        </w:tc>
+      </w:tr>
+      <w:tr>
+        <w:tc>
+          <w:tcPr>
+            <w:cnfStyle w:val="001000000000"/>
+            <w:tcW w:w="1326" w:type="dxa"/>
+          </w:tcPr>
+          <w:p>
+            <w:r>
+              <w:t>1024</w:t>
+            </w:r>
+          </w:p>
+        </w:tc>
+        <w:tc>
+          <w:tcPr>
+            <w:tcW w:w="1025" w:type="dxa"/>
+          </w:tcPr>
+          <w:p>
+            <w:pPr>
+              <w:cnfStyle w:val="000000000000"/>
+            </w:pPr>
+            <w:r>
+              <w:t>0.4</w:t>
+            </w:r>
+          </w:p>
+        </w:tc>
+        <w:tc>
+          <w:tcPr>
+            <w:tcW w:w="1487" w:type="dxa"/>
+          </w:tcPr>
+          <w:p>
+            <w:pPr>
+              <w:cnfStyle w:val="000000000000"/>
+            </w:pPr>
+            <w:r>
+              <w:t>0.0005</w:t>
+            </w:r>
+          </w:p>
+        </w:tc>
+        <w:tc>
+          <w:tcPr>
+            <w:tcW w:w="745" w:type="dxa"/>
+          </w:tcPr>
+          <w:p>
+            <w:pPr>
+              <w:cnfStyle w:val="000000000000"/>
+            </w:pPr>
+            <w:r>
+              <w:t>0.005</w:t>
+            </w:r>
+          </w:p>
+        </w:tc>
+        <w:tc>
+          <w:tcPr>
+            <w:tcW w:w="1054" w:type="dxa"/>
+          </w:tcPr>
+          <w:p>
+            <w:pPr>
+              <w:cnfStyle w:val="000000000000"/>
+            </w:pPr>
+            <w:r>
+              <w:t>0.3</w:t>
+            </w:r>
+          </w:p>
+        </w:tc>
+        <w:tc>
+          <w:tcPr>
+            <w:tcW w:w="952" w:type="dxa"/>
+          </w:tcPr>
+          <w:p>
+            <w:pPr>
+              <w:cnfStyle w:val="000000000000"/>
+            </w:pPr>
+            <w:r>
+              <w:t>30</w:t>
+            </w:r>
+          </w:p>
+        </w:tc>
+        <w:tc>
+          <w:tcPr>
+            <w:tcW w:w="1067" w:type="dxa"/>
+          </w:tcPr>
+          <w:p>
+            <w:pPr>
+              <w:cnfStyle w:val="000000000000"/>
+            </w:pPr>
+            <w:r>
+              <w:t>0.95</w:t>
+            </w:r>
+          </w:p>
+        </w:tc>
+        <w:tc>
+          <w:tcPr>
+            <w:tcW w:w="950" w:type="dxa"/>
+          </w:tcPr>
+          <w:p>
+            <w:pPr>
+              <w:cnfStyle w:val="000000000000"/>
+            </w:pPr>
+            <w:r>
+              <w:t>0.59</w:t>
+            </w:r>
+          </w:p>
+        </w:tc>
+        <w:tc>
+          <w:tcPr>
+            <w:tcW w:w="970" w:type="dxa"/>
+          </w:tcPr>
+          <w:p>
+            <w:pPr>
+              <w:cnfStyle w:val="000000000000"/>
+            </w:pPr>
+            <w:r>
+              <w:t>-</w:t>
+            </w:r>
+          </w:p>
+        </w:tc>
+      </w:tr>
+      <w:tr>
+        <w:trPr>
+          <w:cnfStyle w:val="000000100000"/>
+        </w:trPr>
+        <w:tc>
+          <w:tcPr>
+            <w:cnfStyle w:val="001000000000"/>
+            <w:tcW w:w="9576" w:type="dxa"/>
+            <w:gridSpan w:val="9"/>
+          </w:tcPr>
+          <w:p>
+            <w:pPr>
+              <w:jc w:val="center"/>
+            </w:pPr>
+            <w:r>
+              <w:t>Using He Normal Initializer</w:t>
+            </w:r>
+          </w:p>
+        </w:tc>
+      </w:tr>
+      <w:tr>
+        <w:tc>
+          <w:tcPr>
+            <w:cnfStyle w:val="001000000000"/>
+            <w:tcW w:w="1326" w:type="dxa"/>
+          </w:tcPr>
+          <w:p>
+            <w:r>
+              <w:t>1024</w:t>
+            </w:r>
+          </w:p>
+        </w:tc>
+        <w:tc>
+          <w:tcPr>
+            <w:tcW w:w="1025" w:type="dxa"/>
+          </w:tcPr>
+          <w:p>
+            <w:pPr>
+              <w:cnfStyle w:val="000000000000"/>
+            </w:pPr>
+            <w:r>
+              <w:t>0.4</w:t>
+            </w:r>
+          </w:p>
+        </w:tc>
+        <w:tc>
+          <w:tcPr>
+            <w:tcW w:w="1487" w:type="dxa"/>
+          </w:tcPr>
+          <w:p>
+            <w:pPr>
+              <w:cnfStyle w:val="000000000000"/>
+            </w:pPr>
+            <w:r>
+              <w:t>0.005</w:t>
+            </w:r>
+          </w:p>
+        </w:tc>
+        <w:tc>
+          <w:tcPr>
+            <w:tcW w:w="745" w:type="dxa"/>
+          </w:tcPr>
+          <w:p>
+            <w:pPr>
+              <w:cnfStyle w:val="000000000000"/>
+            </w:pPr>
+            <w:r>
+              <w:t>0.005</w:t>
+            </w:r>
+          </w:p>
+        </w:tc>
+        <w:tc>
+          <w:tcPr>
+            <w:tcW w:w="1054" w:type="dxa"/>
+          </w:tcPr>
+          <w:p>
+            <w:pPr>
+              <w:cnfStyle w:val="000000000000"/>
+            </w:pPr>
+            <w:r>
+              <w:t>0.3</w:t>
+            </w:r>
+          </w:p>
+        </w:tc>
+        <w:tc>
+          <w:tcPr>
+            <w:tcW w:w="952" w:type="dxa"/>
+          </w:tcPr>
+          <w:p>
+            <w:pPr>
+              <w:cnfStyle w:val="000000000000"/>
+            </w:pPr>
+            <w:r>
+              <w:t>30</w:t>
+            </w:r>
+          </w:p>
+        </w:tc>
+        <w:tc>
+          <w:tcPr>
+            <w:tcW w:w="1067" w:type="dxa"/>
+          </w:tcPr>
+          <w:p>
+            <w:pPr>
+              <w:cnfStyle w:val="000000000000"/>
+            </w:pPr>
+            <w:r>
+              <w:t>0.99</w:t>
+            </w:r>
+            <w:r>
+              <w:t>42</w:t>
+            </w:r>
+          </w:p>
+        </w:tc>
+        <w:tc>
+          <w:tcPr>
+            <w:tcW w:w="950" w:type="dxa"/>
+          </w:tcPr>
+          <w:p>
+            <w:pPr>
+              <w:cnfStyle w:val="000000000000"/>
+            </w:pPr>
+            <w:r>
+              <w:t>0.7116</w:t>
+            </w:r>
+          </w:p>
+        </w:tc>
+        <w:tc>
+          <w:tcPr>
+            <w:tcW w:w="970" w:type="dxa"/>
+          </w:tcPr>
+          <w:p>
+            <w:pPr>
+              <w:cnfStyle w:val="000000000000"/>
+            </w:pPr>
+            <w:r>
+              <w:t>-</w:t>
+            </w:r>
+          </w:p>
+        </w:tc>
+      </w:tr>
+      <w:tr>
+        <w:trPr>
+          <w:cnfStyle w:val="000000100000"/>
+        </w:trPr>
+        <w:tc>
+          <w:tcPr>
+            <w:cnfStyle w:val="001000000000"/>
+            <w:tcW w:w="1326" w:type="dxa"/>
+          </w:tcPr>
+          <w:p>
+            <w:r>
+              <w:t>1024</w:t>
+            </w:r>
+          </w:p>
+        </w:tc>
+        <w:tc>
+          <w:tcPr>
+            <w:tcW w:w="1025" w:type="dxa"/>
+          </w:tcPr>
+          <w:p>
+            <w:pPr>
+              <w:cnfStyle w:val="000000100000"/>
+            </w:pPr>
+            <w:r>
+              <w:t>0.5</w:t>
+            </w:r>
+          </w:p>
+        </w:tc>
+        <w:tc>
+          <w:tcPr>
+            <w:tcW w:w="1487" w:type="dxa"/>
+          </w:tcPr>
+          <w:p>
+            <w:pPr>
+              <w:cnfStyle w:val="000000100000"/>
+            </w:pPr>
+            <w:r>
+              <w:t>0.00</w:t>
+            </w:r>
+            <w:r>
+              <w:t>0</w:t>
+            </w:r>
+            <w:r>
+              <w:t>5</w:t>
+            </w:r>
+          </w:p>
+        </w:tc>
+        <w:tc>
+          <w:tcPr>
+            <w:tcW w:w="745" w:type="dxa"/>
+          </w:tcPr>
+          <w:p>
+            <w:pPr>
+              <w:cnfStyle w:val="000000100000"/>
+            </w:pPr>
+            <w:r>
+              <w:t>0.005</w:t>
+            </w:r>
+          </w:p>
+        </w:tc>
+        <w:tc>
+          <w:tcPr>
+            <w:tcW w:w="1054" w:type="dxa"/>
+          </w:tcPr>
+          <w:p>
+            <w:pPr>
+              <w:cnfStyle w:val="000000100000"/>
+            </w:pPr>
+            <w:r>
+              <w:t>0.3</w:t>
+            </w:r>
+          </w:p>
+        </w:tc>
+        <w:tc>
+          <w:tcPr>
+            <w:tcW w:w="952" w:type="dxa"/>
+          </w:tcPr>
+          <w:p>
+            <w:pPr>
+              <w:cnfStyle w:val="000000100000"/>
+            </w:pPr>
+            <w:r>
+              <w:t>30</w:t>
+            </w:r>
+          </w:p>
+        </w:tc>
+        <w:tc>
+          <w:tcPr>
+            <w:tcW w:w="1067" w:type="dxa"/>
+          </w:tcPr>
+          <w:p>
+            <w:pPr>
+              <w:cnfStyle w:val="000000100000"/>
+            </w:pPr>
+            <w:r>
+              <w:t>0.95</w:t>
+            </w:r>
+          </w:p>
+        </w:tc>
+        <w:tc>
+          <w:tcPr>
+            <w:tcW w:w="950" w:type="dxa"/>
+          </w:tcPr>
+          <w:p>
+            <w:pPr>
+              <w:cnfStyle w:val="000000100000"/>
+            </w:pPr>
+            <w:r>
+              <w:t>0.70</w:t>
+            </w:r>
+          </w:p>
+        </w:tc>
+        <w:tc>
+          <w:tcPr>
+            <w:tcW w:w="970" w:type="dxa"/>
+          </w:tcPr>
+          <w:p>
+            <w:pPr>
+              <w:cnfStyle w:val="000000100000"/>
+            </w:pPr>
+            <w:r>
+              <w:t>-</w:t>
+            </w:r>
+          </w:p>
+        </w:tc>
+      </w:tr>
+      <w:tr>
+        <w:tc>
+          <w:tcPr>
+            <w:cnfStyle w:val="001000000000"/>
+            <w:tcW w:w="1326" w:type="dxa"/>
+          </w:tcPr>
+          <w:p>
+            <w:r>
+              <w:t>1024</w:t>
+            </w:r>
+          </w:p>
+        </w:tc>
+        <w:tc>
+          <w:tcPr>
+            <w:tcW w:w="1025" w:type="dxa"/>
+          </w:tcPr>
+          <w:p>
+            <w:pPr>
+              <w:cnfStyle w:val="000000000000"/>
+            </w:pPr>
+            <w:r>
+              <w:t>0.5</w:t>
+            </w:r>
+          </w:p>
+        </w:tc>
+        <w:tc>
+          <w:tcPr>
+            <w:tcW w:w="1487" w:type="dxa"/>
+          </w:tcPr>
+          <w:p>
+            <w:pPr>
+              <w:cnfStyle w:val="000000000000"/>
+            </w:pPr>
+            <w:r>
+              <w:t>0.005</w:t>
+            </w:r>
+          </w:p>
+        </w:tc>
+        <w:tc>
+          <w:tcPr>
+            <w:tcW w:w="745" w:type="dxa"/>
+          </w:tcPr>
+          <w:p>
+            <w:pPr>
+              <w:cnfStyle w:val="000000000000"/>
+            </w:pPr>
+            <w:r>
+              <w:t>0.005</w:t>
+            </w:r>
+          </w:p>
+        </w:tc>
+        <w:tc>
+          <w:tcPr>
+            <w:tcW w:w="1054" w:type="dxa"/>
+          </w:tcPr>
+          <w:p>
+            <w:pPr>
+              <w:cnfStyle w:val="000000000000"/>
+            </w:pPr>
+            <w:r>
+              <w:t>0.3</w:t>
+            </w:r>
+          </w:p>
+        </w:tc>
+        <w:tc>
+          <w:tcPr>
+            <w:tcW w:w="952" w:type="dxa"/>
+          </w:tcPr>
+          <w:p>
+            <w:pPr>
+              <w:cnfStyle w:val="000000000000"/>
+            </w:pPr>
+            <w:r>
+              <w:t>30</w:t>
+            </w:r>
+          </w:p>
+        </w:tc>
+        <w:tc>
+          <w:tcPr>
+            <w:tcW w:w="1067" w:type="dxa"/>
+          </w:tcPr>
+          <w:p>
+            <w:pPr>
+              <w:cnfStyle w:val="000000000000"/>
+            </w:pPr>
+            <w:r>
+              <w:t>0.9508</w:t>
+            </w:r>
+          </w:p>
+        </w:tc>
+        <w:tc>
+          <w:tcPr>
+            <w:tcW w:w="950" w:type="dxa"/>
+          </w:tcPr>
+          <w:p>
+            <w:pPr>
+              <w:cnfStyle w:val="000000000000"/>
+            </w:pPr>
+            <w:r>
+              <w:t>0.7116</w:t>
+            </w:r>
+          </w:p>
+        </w:tc>
+        <w:tc>
+          <w:tcPr>
+            <w:tcW w:w="970" w:type="dxa"/>
+          </w:tcPr>
+          <w:p>
+            <w:pPr>
+              <w:cnfStyle w:val="000000000000"/>
+            </w:pPr>
+            <w:r>
+              <w:t>-</w:t>
+            </w:r>
+          </w:p>
+        </w:tc>
+      </w:tr>
+      <w:tr>
+        <w:trPr>
+          <w:cnfStyle w:val="000000100000"/>
+        </w:trPr>
+        <w:tc>
+          <w:tcPr>
+            <w:cnfStyle w:val="001000000000"/>
+            <w:tcW w:w="1326" w:type="dxa"/>
+          </w:tcPr>
+          <w:p>
+            <w:r>
+              <w:t>1024</w:t>
+            </w:r>
+          </w:p>
+        </w:tc>
+        <w:tc>
+          <w:tcPr>
+            <w:tcW w:w="1025" w:type="dxa"/>
+          </w:tcPr>
+          <w:p>
+            <w:pPr>
+              <w:cnfStyle w:val="000000100000"/>
+            </w:pPr>
+            <w:r>
+              <w:t>0.5</w:t>
+            </w:r>
+          </w:p>
+        </w:tc>
+        <w:tc>
+          <w:tcPr>
+            <w:tcW w:w="1487" w:type="dxa"/>
+          </w:tcPr>
+          <w:p>
+            <w:pPr>
+              <w:cnfStyle w:val="000000100000"/>
+            </w:pPr>
+            <w:r>
+              <w:t>0.</w:t>
+            </w:r>
+            <w:r>
+              <w:t>01</w:t>
+            </w:r>
+          </w:p>
+        </w:tc>
+        <w:tc>
+          <w:tcPr>
+            <w:tcW w:w="745" w:type="dxa"/>
+          </w:tcPr>
+          <w:p>
+            <w:pPr>
+              <w:cnfStyle w:val="000000100000"/>
+            </w:pPr>
+            <w:r>
+              <w:t>0.005</w:t>
+            </w:r>
+          </w:p>
+        </w:tc>
+        <w:tc>
+          <w:tcPr>
+            <w:tcW w:w="1054" w:type="dxa"/>
+          </w:tcPr>
+          <w:p>
+            <w:pPr>
+              <w:cnfStyle w:val="000000100000"/>
+            </w:pPr>
+            <w:r>
+              <w:t>0.3</w:t>
+            </w:r>
+          </w:p>
+        </w:tc>
+        <w:tc>
+          <w:tcPr>
+            <w:tcW w:w="952" w:type="dxa"/>
+          </w:tcPr>
+          <w:p>
+            <w:pPr>
+              <w:cnfStyle w:val="000000100000"/>
+            </w:pPr>
+            <w:r>
+              <w:t>30</w:t>
+            </w:r>
+          </w:p>
+        </w:tc>
+        <w:tc>
+          <w:tcPr>
+            <w:tcW w:w="1067" w:type="dxa"/>
+          </w:tcPr>
+          <w:p>
+            <w:pPr>
+              <w:cnfStyle w:val="000000100000"/>
+            </w:pPr>
+            <w:r>
+              <w:t>0.9690</w:t>
+            </w:r>
+          </w:p>
+        </w:tc>
+        <w:tc>
+          <w:tcPr>
+            <w:tcW w:w="950" w:type="dxa"/>
+          </w:tcPr>
+          <w:p>
+            <w:pPr>
+              <w:cnfStyle w:val="000000100000"/>
+            </w:pPr>
+            <w:r>
+              <w:t>0.7169</w:t>
+            </w:r>
+          </w:p>
+        </w:tc>
+        <w:tc>
+          <w:tcPr>
+            <w:tcW w:w="970" w:type="dxa"/>
+          </w:tcPr>
+          <w:p>
+            <w:pPr>
+              <w:cnfStyle w:val="000000100000"/>
+            </w:pPr>
+            <w:r>
+              <w:t>-</w:t>
+            </w:r>
+          </w:p>
+        </w:tc>
+      </w:tr>
+      <w:tr>
+        <w:tc>
+          <w:tcPr>
+            <w:cnfStyle w:val="001000000000"/>
+            <w:tcW w:w="9576" w:type="dxa"/>
+            <w:gridSpan w:val="9"/>
+          </w:tcPr>
+          <w:p>
+            <w:pPr>
+              <w:jc w:val="center"/>
+            </w:pPr>
+            <w:r>
+              <w:t>Removed Augmentation</w:t>
+            </w:r>
+          </w:p>
+        </w:tc>
+      </w:tr>
+      <w:tr>
+        <w:trPr>
+          <w:cnfStyle w:val="000000100000"/>
+        </w:trPr>
+        <w:tc>
+          <w:tcPr>
+            <w:cnfStyle w:val="001000000000"/>
+            <w:tcW w:w="1507" w:type="dxa"/>
+          </w:tcPr>
+          <w:p>
+            <w:r>
+              <w:t>1024</w:t>
+            </w:r>
+          </w:p>
+        </w:tc>
+        <w:tc>
+          <w:tcPr>
+            <w:tcW w:w="985" w:type="dxa"/>
+          </w:tcPr>
+          <w:p>
+            <w:pPr>
+              <w:cnfStyle w:val="000000100000"/>
+            </w:pPr>
+            <w:r>
+              <w:t>0.5</w:t>
+            </w:r>
+          </w:p>
+        </w:tc>
+        <w:tc>
+          <w:tcPr>
+            <w:tcW w:w="1487" w:type="dxa"/>
+          </w:tcPr>
+          <w:p>
+            <w:pPr>
+              <w:cnfStyle w:val="000000100000"/>
+            </w:pPr>
+            <w:r>
+              <w:t>0.01</w:t>
+            </w:r>
+          </w:p>
+        </w:tc>
+        <w:tc>
+          <w:tcPr>
+            <w:tcW w:w="728" w:type="dxa"/>
+          </w:tcPr>
+          <w:p>
+            <w:pPr>
+              <w:cnfStyle w:val="000000100000"/>
+            </w:pPr>
+            <w:r>
+              <w:t>0.005</w:t>
+            </w:r>
+          </w:p>
+        </w:tc>
+        <w:tc>
+          <w:tcPr>
+            <w:tcW w:w="1021" w:type="dxa"/>
+          </w:tcPr>
+          <w:p>
+            <w:pPr>
+              <w:cnfStyle w:val="000000100000"/>
+            </w:pPr>
+            <w:r>
+              <w:t>0.3</w:t>
+            </w:r>
+          </w:p>
+        </w:tc>
+        <w:tc>
+          <w:tcPr>
+            <w:tcW w:w="895" w:type="dxa"/>
+          </w:tcPr>
+          <w:p>
+            <w:pPr>
+              <w:cnfStyle w:val="000000100000"/>
+            </w:pPr>
+            <w:r>
+              <w:t>30</w:t>
+            </w:r>
+          </w:p>
+        </w:tc>
+        <w:tc>
+          <w:tcPr>
+            <w:tcW w:w="1059" w:type="dxa"/>
+          </w:tcPr>
+          <w:p>
+            <w:pPr>
+              <w:cnfStyle w:val="000000100000"/>
+            </w:pPr>
+            <w:r>
+              <w:t>0.9695</w:t>
+            </w:r>
+          </w:p>
+        </w:tc>
+        <w:tc>
+          <w:tcPr>
+            <w:tcW w:w="924" w:type="dxa"/>
+          </w:tcPr>
+          <w:p>
+            <w:pPr>
+              <w:cnfStyle w:val="000000100000"/>
+            </w:pPr>
+            <w:r>
+              <w:t>0.6878</w:t>
+            </w:r>
+          </w:p>
+        </w:tc>
+        <w:tc>
+          <w:tcPr>
+            <w:tcW w:w="970" w:type="dxa"/>
+          </w:tcPr>
+          <w:p>
+            <w:pPr>
+              <w:cnfStyle w:val="000000100000"/>
+            </w:pPr>
+            <w:r>
+              <w:t>-</w:t>
+            </w:r>
+          </w:p>
+        </w:tc>
+      </w:tr>
+      <w:tr>
+        <w:tc>
+          <w:tcPr>
+            <w:cnfStyle w:val="001000000000"/>
+            <w:tcW w:w="1507" w:type="dxa"/>
+          </w:tcPr>
+          <w:p>
+            <w:r>
+              <w:t>1024</w:t>
+            </w:r>
+          </w:p>
+        </w:tc>
+        <w:tc>
+          <w:tcPr>
+            <w:tcW w:w="985" w:type="dxa"/>
+          </w:tcPr>
+          <w:p>
+            <w:pPr>
+              <w:cnfStyle w:val="000000000000"/>
+            </w:pPr>
+            <w:r>
+              <w:t>0.6</w:t>
+            </w:r>
+          </w:p>
+        </w:tc>
+        <w:tc>
+          <w:tcPr>
+            <w:tcW w:w="1487" w:type="dxa"/>
+          </w:tcPr>
+          <w:p>
+            <w:pPr>
+              <w:cnfStyle w:val="000000000000"/>
+            </w:pPr>
+            <w:r>
+              <w:t>0.005</w:t>
+            </w:r>
+          </w:p>
+        </w:tc>
+        <w:tc>
+          <w:tcPr>
+            <w:tcW w:w="728" w:type="dxa"/>
+          </w:tcPr>
+          <w:p>
+            <w:pPr>
+              <w:cnfStyle w:val="000000000000"/>
+            </w:pPr>
+            <w:r>
+              <w:t>0.005</w:t>
+            </w:r>
+          </w:p>
+        </w:tc>
+        <w:tc>
+          <w:tcPr>
+            <w:tcW w:w="1021" w:type="dxa"/>
+          </w:tcPr>
+          <w:p>
+            <w:pPr>
+              <w:cnfStyle w:val="000000000000"/>
+            </w:pPr>
+            <w:r>
+              <w:t>0.3</w:t>
+            </w:r>
+          </w:p>
+        </w:tc>
+        <w:tc>
+          <w:tcPr>
+            <w:tcW w:w="895" w:type="dxa"/>
+          </w:tcPr>
+          <w:p>
+            <w:pPr>
+              <w:cnfStyle w:val="000000000000"/>
+            </w:pPr>
+            <w:r>
+              <w:t>30</w:t>
+            </w:r>
+          </w:p>
+        </w:tc>
+        <w:tc>
+          <w:tcPr>
+            <w:tcW w:w="1059" w:type="dxa"/>
+          </w:tcPr>
+          <w:p>
+            <w:pPr>
+              <w:cnfStyle w:val="000000000000"/>
+            </w:pPr>
+            <w:r>
+              <w:t>-</w:t>
+            </w:r>
+          </w:p>
+        </w:tc>
+        <w:tc>
+          <w:tcPr>
+            <w:tcW w:w="924" w:type="dxa"/>
+          </w:tcPr>
+          <w:p>
+            <w:pPr>
+              <w:cnfStyle w:val="000000000000"/>
+            </w:pPr>
+            <w:r>
+              <w:t>-</w:t>
+            </w:r>
+          </w:p>
+        </w:tc>
+        <w:tc>
+          <w:tcPr>
+            <w:tcW w:w="970" w:type="dxa"/>
+          </w:tcPr>
+          <w:p>
+            <w:pPr>
+              <w:cnfStyle w:val="000000000000"/>
+            </w:pPr>
+            <w:r>
+              <w:t>-</w:t>
+            </w:r>
+          </w:p>
+        </w:tc>
+      </w:tr>
+      <w:tr>
+        <w:trPr>
+          <w:cnfStyle w:val="000000100000"/>
+        </w:trPr>
+        <w:tc>
+          <w:tcPr>
+            <w:cnfStyle w:val="001000000000"/>
+            <w:tcW w:w="1507" w:type="dxa"/>
+          </w:tcPr>
+          <w:p>
+            <w:r>
+              <w:t>1024</w:t>
+            </w:r>
+          </w:p>
+        </w:tc>
+        <w:tc>
+          <w:tcPr>
+            <w:tcW w:w="985" w:type="dxa"/>
+          </w:tcPr>
+          <w:p>
+            <w:pPr>
+              <w:cnfStyle w:val="000000100000"/>
+            </w:pPr>
+            <w:r>
+              <w:t>0.</w:t>
+            </w:r>
+            <w:r>
+              <w:t>6</w:t>
+            </w:r>
+          </w:p>
+        </w:tc>
+        <w:tc>
+          <w:tcPr>
+            <w:tcW w:w="1487" w:type="dxa"/>
+          </w:tcPr>
+          <w:p>
+            <w:pPr>
+              <w:cnfStyle w:val="000000100000"/>
+            </w:pPr>
+            <w:r>
+              <w:t>0.00</w:t>
+            </w:r>
+            <w:r>
+              <w:t>1</w:t>
+            </w:r>
+          </w:p>
+        </w:tc>
+        <w:tc>
+          <w:tcPr>
+            <w:tcW w:w="728" w:type="dxa"/>
+          </w:tcPr>
+          <w:p>
+            <w:pPr>
+              <w:cnfStyle w:val="000000100000"/>
+            </w:pPr>
+            <w:r>
+              <w:t>0.005</w:t>
+            </w:r>
+          </w:p>
+        </w:tc>
+        <w:tc>
+          <w:tcPr>
+            <w:tcW w:w="1021" w:type="dxa"/>
+          </w:tcPr>
+          <w:p>
+            <w:pPr>
+              <w:cnfStyle w:val="000000100000"/>
+            </w:pPr>
+            <w:r>
+              <w:t>0.3</w:t>
+            </w:r>
+          </w:p>
+        </w:tc>
+        <w:tc>
+          <w:tcPr>
+            <w:tcW w:w="895" w:type="dxa"/>
+          </w:tcPr>
+          <w:p>
+            <w:pPr>
+              <w:cnfStyle w:val="000000100000"/>
+            </w:pPr>
+            <w:r>
+              <w:t>30</w:t>
+            </w:r>
+          </w:p>
+        </w:tc>
+        <w:tc>
+          <w:tcPr>
+            <w:tcW w:w="1059" w:type="dxa"/>
+          </w:tcPr>
+          <w:p>
+            <w:pPr>
+              <w:cnfStyle w:val="000000100000"/>
+            </w:pPr>
+            <w:r>
+              <w:t>0.9125</w:t>
+            </w:r>
+          </w:p>
+        </w:tc>
+        <w:tc>
+          <w:tcPr>
+            <w:tcW w:w="924" w:type="dxa"/>
+          </w:tcPr>
+          <w:p>
+            <w:pPr>
+              <w:cnfStyle w:val="000000100000"/>
+            </w:pPr>
+            <w:r>
+              <w:t>0.7412</w:t>
+            </w:r>
+          </w:p>
+        </w:tc>
+        <w:tc>
+          <w:tcPr>
+            <w:tcW w:w="970" w:type="dxa"/>
+          </w:tcPr>
+          <w:p>
+            <w:pPr>
+              <w:cnfStyle w:val="000000100000"/>
+            </w:pPr>
+            <w:r>
+              <w:t>0.7439</w:t>
+            </w:r>
+          </w:p>
+        </w:tc>
+      </w:tr>
+      <w:tr>
+        <w:tc>
+          <w:tcPr>
+            <w:cnfStyle w:val="001000000000"/>
+            <w:tcW w:w="1507" w:type="dxa"/>
+          </w:tcPr>
+          <w:p>
+            <w:r>
+              <w:t>512</w:t>
+            </w:r>
+          </w:p>
+        </w:tc>
+        <w:tc>
+          <w:tcPr>
+            <w:tcW w:w="985" w:type="dxa"/>
+          </w:tcPr>
+          <w:p>
+            <w:pPr>
+              <w:cnfStyle w:val="000000000000"/>
+            </w:pPr>
+            <w:r>
+              <w:t>0.5</w:t>
+            </w:r>
+          </w:p>
+        </w:tc>
+        <w:tc>
+          <w:tcPr>
+            <w:tcW w:w="1487" w:type="dxa"/>
+          </w:tcPr>
+          <w:p>
+            <w:pPr>
+              <w:cnfStyle w:val="000000000000"/>
+            </w:pPr>
+            <w:r>
+              <w:t>0.001</w:t>
+            </w:r>
+          </w:p>
+        </w:tc>
+        <w:tc>
+          <w:tcPr>
+            <w:tcW w:w="728" w:type="dxa"/>
+          </w:tcPr>
+          <w:p>
+            <w:pPr>
+              <w:cnfStyle w:val="000000000000"/>
+            </w:pPr>
+            <w:r>
+              <w:t>0.005</w:t>
+            </w:r>
+          </w:p>
+        </w:tc>
+        <w:tc>
+          <w:tcPr>
+            <w:tcW w:w="1021" w:type="dxa"/>
+          </w:tcPr>
+          <w:p>
+            <w:pPr>
+              <w:cnfStyle w:val="000000000000"/>
+            </w:pPr>
+            <w:r>
+              <w:t>0.3</w:t>
+            </w:r>
+          </w:p>
+        </w:tc>
+        <w:tc>
+          <w:tcPr>
+            <w:tcW w:w="895" w:type="dxa"/>
+          </w:tcPr>
+          <w:p>
+            <w:pPr>
+              <w:cnfStyle w:val="000000000000"/>
+            </w:pPr>
+            <w:r>
+              <w:t>30</w:t>
+            </w:r>
+          </w:p>
+        </w:tc>
+        <w:tc>
+          <w:tcPr>
+            <w:tcW w:w="1059" w:type="dxa"/>
+          </w:tcPr>
+          <w:p>
+            <w:pPr>
+              <w:cnfStyle w:val="000000000000"/>
+            </w:pPr>
+            <w:r>
+              <w:t>0.9597</w:t>
+            </w:r>
+          </w:p>
+        </w:tc>
+        <w:tc>
+          <w:tcPr>
+            <w:tcW w:w="924" w:type="dxa"/>
+          </w:tcPr>
+          <w:p>
+            <w:pPr>
+              <w:cnfStyle w:val="000000000000"/>
+            </w:pPr>
+            <w:r>
+              <w:t>0.7137</w:t>
+            </w:r>
+          </w:p>
+        </w:tc>
+        <w:tc>
+          <w:tcPr>
+            <w:tcW w:w="970" w:type="dxa"/>
+          </w:tcPr>
+          <w:p>
+            <w:pPr>
+              <w:cnfStyle w:val="000000000000"/>
+            </w:pPr>
+            <w:r>
+              <w:t>-</w:t>
+            </w:r>
+          </w:p>
+        </w:tc>
+      </w:tr>
+      <w:tr>
+        <w:trPr>
+          <w:cnfStyle w:val="000000100000"/>
+        </w:trPr>
+        <w:tc>
+          <w:tcPr>
+            <w:cnfStyle w:val="001000000000"/>
+            <w:tcW w:w="1507" w:type="dxa"/>
+          </w:tcPr>
+          <w:p>
+            <w:r>
+              <w:t>512</w:t>
+            </w:r>
+          </w:p>
+        </w:tc>
+        <w:tc>
+          <w:tcPr>
+            <w:tcW w:w="985" w:type="dxa"/>
+          </w:tcPr>
+          <w:p>
+            <w:pPr>
+              <w:cnfStyle w:val="000000100000"/>
+            </w:pPr>
+            <w:r>
+              <w:t>0.</w:t>
+            </w:r>
+            <w:r>
+              <w:t>6</w:t>
+            </w:r>
+          </w:p>
+        </w:tc>
+        <w:tc>
+          <w:tcPr>
+            <w:tcW w:w="1487" w:type="dxa"/>
+          </w:tcPr>
+          <w:p>
+            <w:pPr>
+              <w:cnfStyle w:val="000000100000"/>
+            </w:pPr>
+            <w:r>
+              <w:t>0.001</w:t>
+            </w:r>
+          </w:p>
+        </w:tc>
+        <w:tc>
+          <w:tcPr>
+            <w:tcW w:w="728" w:type="dxa"/>
+          </w:tcPr>
+          <w:p>
+            <w:pPr>
+              <w:cnfStyle w:val="000000100000"/>
+            </w:pPr>
+            <w:r>
+              <w:t>0.005</w:t>
+            </w:r>
+          </w:p>
+        </w:tc>
+        <w:tc>
+          <w:tcPr>
+            <w:tcW w:w="1021" w:type="dxa"/>
+          </w:tcPr>
+          <w:p>
+            <w:pPr>
+              <w:cnfStyle w:val="000000100000"/>
+            </w:pPr>
+            <w:r>
+              <w:t>0.3</w:t>
+            </w:r>
+          </w:p>
+        </w:tc>
+        <w:tc>
+          <w:tcPr>
+            <w:tcW w:w="895" w:type="dxa"/>
+          </w:tcPr>
+          <w:p>
+            <w:pPr>
+              <w:cnfStyle w:val="000000100000"/>
+            </w:pPr>
+            <w:r>
+              <w:t>30</w:t>
+            </w:r>
+          </w:p>
+        </w:tc>
+        <w:tc>
+          <w:tcPr>
+            <w:tcW w:w="1059" w:type="dxa"/>
+          </w:tcPr>
+          <w:p>
+            <w:pPr>
+              <w:cnfStyle w:val="000000100000"/>
+            </w:pPr>
+            <w:r>
+              <w:t>-</w:t>
+            </w:r>
+          </w:p>
+        </w:tc>
+        <w:tc>
+          <w:tcPr>
+            <w:tcW w:w="924" w:type="dxa"/>
+          </w:tcPr>
+          <w:p>
+            <w:pPr>
+              <w:cnfStyle w:val="000000100000"/>
+            </w:pPr>
+            <w:r>
+              <w:t>-</w:t>
+            </w:r>
+          </w:p>
+        </w:tc>
+        <w:tc>
+          <w:tcPr>
+            <w:tcW w:w="970" w:type="dxa"/>
+          </w:tcPr>
+          <w:p>
+            <w:pPr>
+              <w:cnfStyle w:val="000000100000"/>
+            </w:pPr>
+            <w:r>
+              <w:t>-</w:t>
+            </w:r>
+          </w:p>
+        </w:tc>
+      </w:tr>
+      <w:tr>
+        <w:tc>
+          <w:tcPr>
+            <w:cnfStyle w:val="001000000000"/>
+            <w:tcW w:w="1507" w:type="dxa"/>
+          </w:tcPr>
+          <w:p>
+            <w:r>
+              <w:t>512</w:t>
+            </w:r>
+          </w:p>
+        </w:tc>
+        <w:tc>
+          <w:tcPr>
+            <w:tcW w:w="985" w:type="dxa"/>
+          </w:tcPr>
+          <w:p>
+            <w:pPr>
+              <w:cnfStyle w:val="000000000000"/>
+            </w:pPr>
+            <w:r>
+              <w:t>0.6</w:t>
+            </w:r>
+          </w:p>
+        </w:tc>
+        <w:tc>
+          <w:tcPr>
+            <w:tcW w:w="1487" w:type="dxa"/>
+          </w:tcPr>
+          <w:p>
+            <w:pPr>
+              <w:cnfStyle w:val="000000000000"/>
+            </w:pPr>
+            <w:r>
+              <w:t>0.001</w:t>
+            </w:r>
+          </w:p>
+        </w:tc>
+        <w:tc>
+          <w:tcPr>
+            <w:tcW w:w="728" w:type="dxa"/>
+          </w:tcPr>
+          <w:p>
+            <w:pPr>
+              <w:cnfStyle w:val="000000000000"/>
+            </w:pPr>
+            <w:r>
+              <w:t>0.00</w:t>
+            </w:r>
+            <w:r>
+              <w:t>1</w:t>
+            </w:r>
+          </w:p>
+        </w:tc>
+        <w:tc>
+          <w:tcPr>
+            <w:tcW w:w="1021" w:type="dxa"/>
+          </w:tcPr>
+          <w:p>
+            <w:pPr>
+              <w:cnfStyle w:val="000000000000"/>
+            </w:pPr>
+            <w:r>
+              <w:t>0.5</w:t>
+            </w:r>
+          </w:p>
+        </w:tc>
+        <w:tc>
+          <w:tcPr>
+            <w:tcW w:w="895" w:type="dxa"/>
+          </w:tcPr>
+          <w:p>
+            <w:pPr>
+              <w:cnfStyle w:val="000000000000"/>
+            </w:pPr>
+            <w:r>
+              <w:t>30</w:t>
+            </w:r>
+          </w:p>
+        </w:tc>
+        <w:tc>
+          <w:tcPr>
+            <w:tcW w:w="1059" w:type="dxa"/>
+          </w:tcPr>
+          <w:p>
+            <w:pPr>
+              <w:cnfStyle w:val="000000000000"/>
+            </w:pPr>
+            <w:r>
+              <w:t>0.8792</w:t>
+            </w:r>
+          </w:p>
+        </w:tc>
+        <w:tc>
+          <w:tcPr>
+            <w:tcW w:w="924" w:type="dxa"/>
+          </w:tcPr>
+          <w:p>
+            <w:pPr>
+              <w:cnfStyle w:val="000000000000"/>
+            </w:pPr>
+            <w:r>
+              <w:t>0.7644</w:t>
+            </w:r>
+          </w:p>
+        </w:tc>
+        <w:tc>
+          <w:tcPr>
+            <w:tcW w:w="970" w:type="dxa"/>
+          </w:tcPr>
+          <w:p>
+            <w:pPr>
+              <w:cnfStyle w:val="000000000000"/>
+            </w:pPr>
+            <w:r>
+              <w:t>0.7648</w:t>
+            </w:r>
+          </w:p>
+        </w:tc>
+      </w:tr>
+      <w:tr>
+        <w:trPr>
+          <w:cnfStyle w:val="000000100000"/>
+        </w:trPr>
+        <w:tc>
+          <w:tcPr>
+            <w:cnfStyle w:val="001000000000"/>
+            <w:tcW w:w="1507" w:type="dxa"/>
+          </w:tcPr>
+          <w:p>
+            <w:r>
+              <w:t>512</w:t>
+            </w:r>
+          </w:p>
+        </w:tc>
+        <w:tc>
+          <w:tcPr>
+            <w:tcW w:w="985" w:type="dxa"/>
+          </w:tcPr>
+          <w:p>
+            <w:pPr>
+              <w:cnfStyle w:val="000000100000"/>
+            </w:pPr>
+            <w:r>
+              <w:t>0.6</w:t>
+            </w:r>
+          </w:p>
+        </w:tc>
+        <w:tc>
+          <w:tcPr>
+            <w:tcW w:w="1487" w:type="dxa"/>
+          </w:tcPr>
+          <w:p>
+            <w:pPr>
+              <w:cnfStyle w:val="000000100000"/>
+            </w:pPr>
+            <w:r>
+              <w:t>0.003</w:t>
+            </w:r>
+          </w:p>
+        </w:tc>
+        <w:tc>
+          <w:tcPr>
+            <w:tcW w:w="728" w:type="dxa"/>
+          </w:tcPr>
+          <w:p>
+            <w:pPr>
+              <w:cnfStyle w:val="000000100000"/>
+            </w:pPr>
+            <w:r>
+              <w:t>0.005</w:t>
+            </w:r>
+          </w:p>
+        </w:tc>
+        <w:tc>
+          <w:tcPr>
+            <w:tcW w:w="1021" w:type="dxa"/>
+          </w:tcPr>
+          <w:p>
+            <w:pPr>
+              <w:cnfStyle w:val="000000100000"/>
+            </w:pPr>
+            <w:r>
+              <w:t>0.5</w:t>
+            </w:r>
+          </w:p>
+        </w:tc>
+        <w:tc>
+          <w:tcPr>
+            <w:tcW w:w="895" w:type="dxa"/>
+          </w:tcPr>
+          <w:p>
+            <w:pPr>
+              <w:cnfStyle w:val="000000100000"/>
+            </w:pPr>
+            <w:r>
+              <w:t>3</w:t>
+            </w:r>
+            <w:r>
+              <w:t>5</w:t>
+            </w:r>
+          </w:p>
+        </w:tc>
+        <w:tc>
+          <w:tcPr>
+            <w:tcW w:w="1059" w:type="dxa"/>
+          </w:tcPr>
+          <w:p>
+            <w:pPr>
+              <w:cnfStyle w:val="000000100000"/>
+            </w:pPr>
+            <w:r>
+              <w:t>0.9787</w:t>
+            </w:r>
+          </w:p>
+        </w:tc>
+        <w:tc>
+          <w:tcPr>
+            <w:tcW w:w="924" w:type="dxa"/>
+          </w:tcPr>
+          <w:p>
+            <w:pPr>
+              <w:cnfStyle w:val="000000100000"/>
+            </w:pPr>
+            <w:r>
+              <w:t>0.7459</w:t>
+            </w:r>
+          </w:p>
+        </w:tc>
+        <w:tc>
+          <w:tcPr>
+            <w:tcW w:w="970" w:type="dxa"/>
+          </w:tcPr>
+          <w:p>
+            <w:pPr>
+              <w:cnfStyle w:val="000000100000"/>
+            </w:pPr>
+            <w:r>
+              <w:t>0.7562</w:t>
+            </w:r>
+          </w:p>
+        </w:tc>
+      </w:tr>
+      <w:tr>
+        <w:tc>
+          <w:tcPr>
+            <w:cnfStyle w:val="001000000000"/>
+            <w:tcW w:w="1507" w:type="dxa"/>
+          </w:tcPr>
+          <w:p>
+            <w:r>
+              <w:t>256</w:t>
+            </w:r>
+          </w:p>
+        </w:tc>
+        <w:tc>
+          <w:tcPr>
+            <w:tcW w:w="985" w:type="dxa"/>
+          </w:tcPr>
+          <w:p>
+            <w:pPr>
+              <w:cnfStyle w:val="000000000000"/>
+            </w:pPr>
+            <w:r>
+              <w:t>0.6</w:t>
+            </w:r>
+          </w:p>
+        </w:tc>
+        <w:tc>
+          <w:tcPr>
+            <w:tcW w:w="1487" w:type="dxa"/>
+          </w:tcPr>
+          <w:p>
+            <w:pPr>
+              <w:cnfStyle w:val="000000000000"/>
+            </w:pPr>
+            <w:r>
+              <w:t>0.003</w:t>
+            </w:r>
+          </w:p>
+        </w:tc>
+        <w:tc>
+          <w:tcPr>
+            <w:tcW w:w="728" w:type="dxa"/>
+          </w:tcPr>
+          <w:p>
+            <w:pPr>
+              <w:cnfStyle w:val="000000000000"/>
+            </w:pPr>
+            <w:r>
+              <w:t>0.005</w:t>
+            </w:r>
+          </w:p>
+        </w:tc>
+        <w:tc>
+          <w:tcPr>
+            <w:tcW w:w="1021" w:type="dxa"/>
+          </w:tcPr>
+          <w:p>
+            <w:pPr>
+              <w:cnfStyle w:val="000000000000"/>
+            </w:pPr>
+            <w:r>
+              <w:t>0.5</w:t>
+            </w:r>
+          </w:p>
+        </w:tc>
+        <w:tc>
+          <w:tcPr>
+            <w:tcW w:w="895" w:type="dxa"/>
+          </w:tcPr>
+          <w:p>
+            <w:pPr>
+              <w:cnfStyle w:val="000000000000"/>
+            </w:pPr>
+            <w:r>
+              <w:t>35</w:t>
+            </w:r>
+          </w:p>
+        </w:tc>
+        <w:tc>
+          <w:tcPr>
+            <w:tcW w:w="1059" w:type="dxa"/>
+          </w:tcPr>
+          <w:p>
+            <w:pPr>
+              <w:cnfStyle w:val="000000000000"/>
+            </w:pPr>
+            <w:r>
+              <w:t>0.9471</w:t>
+            </w:r>
+          </w:p>
+        </w:tc>
+        <w:tc>
+          <w:tcPr>
+            <w:tcW w:w="924" w:type="dxa"/>
+          </w:tcPr>
+          <w:p>
+            <w:pPr>
+              <w:cnfStyle w:val="000000000000"/>
+            </w:pPr>
+            <w:r>
+              <w:t>0.7063</w:t>
+            </w:r>
+          </w:p>
+        </w:tc>
+        <w:tc>
+          <w:tcPr>
+            <w:tcW w:w="970" w:type="dxa"/>
+          </w:tcPr>
+          <w:p>
+            <w:pPr>
+              <w:cnfStyle w:val="000000000000"/>
+            </w:pPr>
+            <w:r>
+              <w:t>0.7279</w:t>
+            </w:r>
+          </w:p>
+        </w:tc>
+      </w:tr>
+      <w:tr>
+        <w:trPr>
+          <w:cnfStyle w:val="000000100000"/>
+        </w:trPr>
+        <w:tc>
+          <w:tcPr>
+            <w:cnfStyle w:val="001000000000"/>
+            <w:tcW w:w="1507" w:type="dxa"/>
+          </w:tcPr>
+          <w:p>
+            <w:r>
+              <w:t>256</w:t>
+            </w:r>
+          </w:p>
+        </w:tc>
+        <w:tc>
+          <w:tcPr>
+            <w:tcW w:w="985" w:type="dxa"/>
+          </w:tcPr>
+          <w:p>
+            <w:pPr>
+              <w:cnfStyle w:val="000000100000"/>
+            </w:pPr>
+            <w:r>
+              <w:t>0.6</w:t>
+            </w:r>
+          </w:p>
+        </w:tc>
+        <w:tc>
+          <w:tcPr>
+            <w:tcW w:w="1487" w:type="dxa"/>
+          </w:tcPr>
+          <w:p>
+            <w:pPr>
+              <w:cnfStyle w:val="000000100000"/>
+            </w:pPr>
+            <w:r>
+              <w:t>0.01</w:t>
+            </w:r>
+          </w:p>
+        </w:tc>
+        <w:tc>
+          <w:tcPr>
+            <w:tcW w:w="728" w:type="dxa"/>
+          </w:tcPr>
+          <w:p>
+            <w:pPr>
+              <w:cnfStyle w:val="000000100000"/>
+            </w:pPr>
+            <w:r>
+              <w:t>0.005</w:t>
+            </w:r>
+          </w:p>
+        </w:tc>
+        <w:tc>
+          <w:tcPr>
+            <w:tcW w:w="1021" w:type="dxa"/>
+          </w:tcPr>
+          <w:p>
+            <w:pPr>
+              <w:cnfStyle w:val="000000100000"/>
+            </w:pPr>
+            <w:r>
+              <w:t>0.5</w:t>
+            </w:r>
+          </w:p>
+        </w:tc>
+        <w:tc>
+          <w:tcPr>
+            <w:tcW w:w="895" w:type="dxa"/>
+          </w:tcPr>
+          <w:p>
+            <w:pPr>
+              <w:cnfStyle w:val="000000100000"/>
+            </w:pPr>
+            <w:r>
+              <w:t>35</w:t>
+            </w:r>
+          </w:p>
+        </w:tc>
+        <w:tc>
+          <w:tcPr>
+            <w:tcW w:w="1059" w:type="dxa"/>
+          </w:tcPr>
+          <w:p>
+            <w:pPr>
+              <w:cnfStyle w:val="000000100000"/>
+            </w:pPr>
+            <w:r>
+              <w:t>0.9567</w:t>
+            </w:r>
+          </w:p>
+        </w:tc>
+        <w:tc>
+          <w:tcPr>
+            <w:tcW w:w="924" w:type="dxa"/>
+          </w:tcPr>
+          <w:p>
+            <w:pPr>
+              <w:cnfStyle w:val="000000100000"/>
+            </w:pPr>
+            <w:r>
+              <w:t>0.7279</w:t>
+            </w:r>
+          </w:p>
+        </w:tc>
+        <w:tc>
+          <w:tcPr>
+            <w:tcW w:w="970" w:type="dxa"/>
+          </w:tcPr>
+          <w:p>
+            <w:pPr>
+              <w:cnfStyle w:val="000000100000"/>
+            </w:pPr>
+            <w:r>
+              <w:t>0.7322</w:t>
+            </w:r>
+          </w:p>
+        </w:tc>
+      </w:tr>
+      <w:tr>
+        <w:tc>
+          <w:tcPr>
+            <w:cnfStyle w:val="001000000000"/>
+            <w:tcW w:w="1507" w:type="dxa"/>
+          </w:tcPr>
+          <w:p>
+            <w:r>
+              <w:t>128</w:t>
+            </w:r>
+          </w:p>
+        </w:tc>
+        <w:tc>
+          <w:tcPr>
+            <w:tcW w:w="985" w:type="dxa"/>
+          </w:tcPr>
+          <w:p>
+            <w:pPr>
+              <w:cnfStyle w:val="000000000000"/>
+            </w:pPr>
+            <w:r>
+              <w:t>0.</w:t>
+            </w:r>
+            <w:r>
+              <w:t>5</w:t>
+            </w:r>
+          </w:p>
+        </w:tc>
+        <w:tc>
+          <w:tcPr>
+            <w:tcW w:w="1487" w:type="dxa"/>
+          </w:tcPr>
+          <w:p>
+            <w:pPr>
+              <w:cnfStyle w:val="000000000000"/>
+            </w:pPr>
+            <w:r>
+              <w:t>0.01</w:t>
+            </w:r>
+          </w:p>
+        </w:tc>
+        <w:tc>
+          <w:tcPr>
+            <w:tcW w:w="728" w:type="dxa"/>
+          </w:tcPr>
+          <w:p>
+            <w:pPr>
+              <w:cnfStyle w:val="000000000000"/>
+            </w:pPr>
+            <w:r>
+              <w:t>0.005</w:t>
+            </w:r>
+          </w:p>
+        </w:tc>
+        <w:tc>
+          <w:tcPr>
+            <w:tcW w:w="1021" w:type="dxa"/>
+          </w:tcPr>
+          <w:p>
+            <w:pPr>
+              <w:cnfStyle w:val="000000000000"/>
+            </w:pPr>
+            <w:r>
+              <w:t>0.5</w:t>
+            </w:r>
+          </w:p>
+        </w:tc>
+        <w:tc>
+          <w:tcPr>
+            <w:tcW w:w="895" w:type="dxa"/>
+          </w:tcPr>
+          <w:p>
+            <w:pPr>
+              <w:cnfStyle w:val="000000000000"/>
+            </w:pPr>
+            <w:r>
+              <w:t>35</w:t>
+            </w:r>
+          </w:p>
+        </w:tc>
+        <w:tc>
+          <w:tcPr>
+            <w:tcW w:w="1059" w:type="dxa"/>
+          </w:tcPr>
+          <w:p>
+            <w:pPr>
+              <w:cnfStyle w:val="000000000000"/>
+            </w:pPr>
+            <w:r>
+              <w:t>0.8936</w:t>
+            </w:r>
+          </w:p>
+        </w:tc>
+        <w:tc>
+          <w:tcPr>
+            <w:tcW w:w="924" w:type="dxa"/>
+          </w:tcPr>
+          <w:p>
+            <w:pPr>
+              <w:cnfStyle w:val="000000000000"/>
+            </w:pPr>
+            <w:r>
+              <w:t>0.7211</w:t>
+            </w:r>
+          </w:p>
+        </w:tc>
+        <w:tc>
+          <w:tcPr>
+            <w:tcW w:w="970" w:type="dxa"/>
+          </w:tcPr>
+          <w:p>
+            <w:pPr>
+              <w:cnfStyle w:val="000000000000"/>
+            </w:pPr>
+            <w:r>
+              <w:t>0.7317</w:t>
+            </w:r>
+          </w:p>
+        </w:tc>
+      </w:tr>
+      <w:tr>
+        <w:trPr>
+          <w:cnfStyle w:val="000000100000"/>
+        </w:trPr>
+        <w:tc>
+          <w:tcPr>
+            <w:cnfStyle w:val="001000000000"/>
+            <w:tcW w:w="1507" w:type="dxa"/>
+          </w:tcPr>
+          <w:p>
+            <w:r>
+              <w:t>128</w:t>
+            </w:r>
+          </w:p>
+        </w:tc>
+        <w:tc>
+          <w:tcPr>
+            <w:tcW w:w="985" w:type="dxa"/>
+          </w:tcPr>
+          <w:p>
+            <w:pPr>
+              <w:cnfStyle w:val="000000100000"/>
+            </w:pPr>
+            <w:r>
+              <w:t>0.6</w:t>
+            </w:r>
+          </w:p>
+        </w:tc>
+        <w:tc>
+          <w:tcPr>
+            <w:tcW w:w="1487" w:type="dxa"/>
+          </w:tcPr>
+          <w:p>
+            <w:pPr>
+              <w:cnfStyle w:val="000000100000"/>
+            </w:pPr>
+            <w:r>
+              <w:t>0.01</w:t>
+            </w:r>
+          </w:p>
+        </w:tc>
+        <w:tc>
+          <w:tcPr>
+            <w:tcW w:w="728" w:type="dxa"/>
+          </w:tcPr>
+          <w:p>
+            <w:pPr>
+              <w:cnfStyle w:val="000000100000"/>
+            </w:pPr>
+            <w:r>
+              <w:t>0.005</w:t>
+            </w:r>
+          </w:p>
+        </w:tc>
+        <w:tc>
+          <w:tcPr>
+            <w:tcW w:w="1021" w:type="dxa"/>
+          </w:tcPr>
+          <w:p>
+            <w:pPr>
+              <w:cnfStyle w:val="000000100000"/>
+            </w:pPr>
+            <w:r>
+              <w:t>0.5</w:t>
+            </w:r>
+          </w:p>
+        </w:tc>
+        <w:tc>
+          <w:tcPr>
+            <w:tcW w:w="895" w:type="dxa"/>
+          </w:tcPr>
+          <w:p>
+            <w:pPr>
+              <w:cnfStyle w:val="000000100000"/>
+            </w:pPr>
+            <w:r>
+              <w:t>35</w:t>
+            </w:r>
+          </w:p>
+        </w:tc>
+        <w:tc>
+          <w:tcPr>
+            <w:tcW w:w="1059" w:type="dxa"/>
+          </w:tcPr>
+          <w:p>
+            <w:pPr>
+              <w:cnfStyle w:val="000000100000"/>
+            </w:pPr>
+            <w:r>
+              <w:t>0.68</w:t>
+            </w:r>
+            <w:r>
+              <w:t>84</w:t>
+            </w:r>
+          </w:p>
+        </w:tc>
+        <w:tc>
+          <w:tcPr>
+            <w:tcW w:w="924" w:type="dxa"/>
+          </w:tcPr>
+          <w:p>
+            <w:pPr>
+              <w:cnfStyle w:val="000000100000"/>
+            </w:pPr>
+            <w:r>
+              <w:t>0.6566</w:t>
+            </w:r>
+          </w:p>
+        </w:tc>
+        <w:tc>
+          <w:tcPr>
+            <w:tcW w:w="970" w:type="dxa"/>
+          </w:tcPr>
+          <w:p>
+            <w:pPr>
+              <w:cnfStyle w:val="000000100000"/>
+            </w:pPr>
+            <w:r>
+              <w:t>-</w:t>
+            </w:r>
+          </w:p>
+        </w:tc>
+      </w:tr>
+      <w:tr>
+        <w:tc>
+          <w:tcPr>
+            <w:cnfStyle w:val="001000000000"/>
+            <w:tcW w:w="1507" w:type="dxa"/>
+          </w:tcPr>
+          <w:p>
+            <w:r>
+              <w:t>128</w:t>
+            </w:r>
+          </w:p>
+        </w:tc>
+        <w:tc>
+          <w:tcPr>
+            <w:tcW w:w="985" w:type="dxa"/>
+          </w:tcPr>
+          <w:p>
+            <w:pPr>
+              <w:cnfStyle w:val="000000000000"/>
+            </w:pPr>
+            <w:r>
+              <w:t>0.5</w:t>
+            </w:r>
+          </w:p>
+        </w:tc>
+        <w:tc>
+          <w:tcPr>
+            <w:tcW w:w="1487" w:type="dxa"/>
+          </w:tcPr>
+          <w:p>
+            <w:pPr>
+              <w:cnfStyle w:val="000000000000"/>
+            </w:pPr>
+            <w:r>
+              <w:t>0.05</w:t>
+            </w:r>
+          </w:p>
+        </w:tc>
+        <w:tc>
+          <w:tcPr>
+            <w:tcW w:w="728" w:type="dxa"/>
+          </w:tcPr>
+          <w:p>
+            <w:pPr>
+              <w:cnfStyle w:val="000000000000"/>
+            </w:pPr>
+            <w:r>
+              <w:t>0.005</w:t>
+            </w:r>
+          </w:p>
+        </w:tc>
+        <w:tc>
+          <w:tcPr>
+            <w:tcW w:w="1021" w:type="dxa"/>
+          </w:tcPr>
+          <w:p>
+            <w:pPr>
+              <w:cnfStyle w:val="000000000000"/>
+            </w:pPr>
+            <w:r>
+              <w:t>0.5</w:t>
+            </w:r>
+          </w:p>
+        </w:tc>
+        <w:tc>
+          <w:tcPr>
+            <w:tcW w:w="895" w:type="dxa"/>
+          </w:tcPr>
+          <w:p>
+            <w:pPr>
+              <w:cnfStyle w:val="000000000000"/>
+            </w:pPr>
+            <w:r>
+              <w:t>35</w:t>
+            </w:r>
+          </w:p>
+        </w:tc>
+        <w:tc>
+          <w:tcPr>
+            <w:tcW w:w="1059" w:type="dxa"/>
+          </w:tcPr>
+          <w:p>
+            <w:pPr>
+              <w:cnfStyle w:val="000000000000"/>
+            </w:pPr>
+            <w:r>
+              <w:t>0.8650</w:t>
+            </w:r>
+          </w:p>
+        </w:tc>
+        <w:tc>
+          <w:tcPr>
+            <w:tcW w:w="924" w:type="dxa"/>
+          </w:tcPr>
+          <w:p>
+            <w:pPr>
+              <w:cnfStyle w:val="000000000000"/>
+            </w:pPr>
+            <w:r>
+              <w:t>0.7422</w:t>
+            </w:r>
+          </w:p>
+        </w:tc>
+        <w:tc>
+          <w:tcPr>
+            <w:tcW w:w="970" w:type="dxa"/>
+          </w:tcPr>
+          <w:p>
+            <w:pPr>
+              <w:cnfStyle w:val="000000000000"/>
+            </w:pPr>
+            <w:r>
+              <w:t>0.7541</w:t>
+            </w:r>
+          </w:p>
+        </w:tc>
+      </w:tr>
+      <w:tr>
+        <w:trPr>
+          <w:cnfStyle w:val="000000100000"/>
+        </w:trPr>
+        <w:tc>
+          <w:tcPr>
+            <w:cnfStyle w:val="001000000000"/>
+            <w:tcW w:w="1507" w:type="dxa"/>
+          </w:tcPr>
+          <w:p>
+            <w:r>
+              <w:t>128</w:t>
+            </w:r>
+          </w:p>
+        </w:tc>
+        <w:tc>
+          <w:tcPr>
+            <w:tcW w:w="985" w:type="dxa"/>
+          </w:tcPr>
+          <w:p>
+            <w:pPr>
+              <w:cnfStyle w:val="000000100000"/>
+            </w:pPr>
+            <w:r>
+              <w:t>0.5</w:t>
+            </w:r>
+          </w:p>
+        </w:tc>
+        <w:tc>
+          <w:tcPr>
+            <w:tcW w:w="1487" w:type="dxa"/>
+          </w:tcPr>
+          <w:p>
+            <w:pPr>
+              <w:cnfStyle w:val="000000100000"/>
+            </w:pPr>
+            <w:r>
+              <w:t>0.08</w:t>
+            </w:r>
+          </w:p>
+        </w:tc>
+        <w:tc>
+          <w:tcPr>
+            <w:tcW w:w="728" w:type="dxa"/>
+          </w:tcPr>
+          <w:p>
+            <w:pPr>
+              <w:cnfStyle w:val="000000100000"/>
+            </w:pPr>
+            <w:r>
+              <w:t>0.005</w:t>
+            </w:r>
+          </w:p>
+        </w:tc>
+        <w:tc>
+          <w:tcPr>
+            <w:tcW w:w="1021" w:type="dxa"/>
+          </w:tcPr>
+          <w:p>
+            <w:pPr>
+              <w:cnfStyle w:val="000000100000"/>
+            </w:pPr>
+            <w:r>
+              <w:t>0.5</w:t>
+            </w:r>
+          </w:p>
+        </w:tc>
+        <w:tc>
+          <w:tcPr>
+            <w:tcW w:w="895" w:type="dxa"/>
+          </w:tcPr>
+          <w:p>
+            <w:pPr>
+              <w:cnfStyle w:val="000000100000"/>
+            </w:pPr>
+            <w:r>
+              <w:t>35</w:t>
+            </w:r>
+          </w:p>
+        </w:tc>
+        <w:tc>
+          <w:tcPr>
+            <w:tcW w:w="1059" w:type="dxa"/>
+          </w:tcPr>
+          <w:p>
+            <w:pPr>
+              <w:cnfStyle w:val="000000100000"/>
+            </w:pPr>
+            <w:r>
+              <w:t>0.9451</w:t>
+            </w:r>
+          </w:p>
+        </w:tc>
+        <w:tc>
+          <w:tcPr>
+            <w:tcW w:w="924" w:type="dxa"/>
+          </w:tcPr>
+          <w:p>
+            <w:pPr>
+              <w:cnfStyle w:val="000000100000"/>
+            </w:pPr>
+            <w:r>
+              <w:t>0.7184</w:t>
+            </w:r>
+          </w:p>
+        </w:tc>
+        <w:tc>
+          <w:tcPr>
+            <w:tcW w:w="970" w:type="dxa"/>
+          </w:tcPr>
+          <w:p>
+            <w:pPr>
+              <w:cnfStyle w:val="000000100000"/>
+            </w:pPr>
+            <w:r>
+              <w:t>0.7404</w:t>
+            </w:r>
+          </w:p>
+        </w:tc>
+      </w:tr>
+      <w:tr>
+        <w:tc>
+          <w:tcPr>
+            <w:cnfStyle w:val="001000000000"/>
+            <w:tcW w:w="1507" w:type="dxa"/>
+          </w:tcPr>
+          <w:p>
+            <w:r>
+              <w:t>128</w:t>
+            </w:r>
+          </w:p>
+        </w:tc>
+        <w:tc>
+          <w:tcPr>
+            <w:tcW w:w="985" w:type="dxa"/>
+          </w:tcPr>
+          <w:p>
+            <w:pPr>
+              <w:cnfStyle w:val="000000000000"/>
+            </w:pPr>
+            <w:r>
+              <w:t>0.</w:t>
+            </w:r>
+            <w:r>
+              <w:t>6</w:t>
+            </w:r>
+          </w:p>
+        </w:tc>
+        <w:tc>
+          <w:tcPr>
+            <w:tcW w:w="1487" w:type="dxa"/>
+          </w:tcPr>
+          <w:p>
+            <w:pPr>
+              <w:cnfStyle w:val="000000000000"/>
+            </w:pPr>
+            <w:r>
+              <w:t>0.0</w:t>
+            </w:r>
+            <w:r>
+              <w:t>08</w:t>
+            </w:r>
+          </w:p>
+        </w:tc>
+        <w:tc>
+          <w:tcPr>
+            <w:tcW w:w="728" w:type="dxa"/>
+          </w:tcPr>
+          <w:p>
+            <w:pPr>
+              <w:cnfStyle w:val="000000000000"/>
+            </w:pPr>
+            <w:r>
+              <w:t>0.005</w:t>
+            </w:r>
+          </w:p>
+        </w:tc>
+        <w:tc>
+          <w:tcPr>
+            <w:tcW w:w="1021" w:type="dxa"/>
+          </w:tcPr>
+          <w:p>
+            <w:pPr>
+              <w:cnfStyle w:val="000000000000"/>
+            </w:pPr>
+            <w:r>
+              <w:t>0.5</w:t>
+            </w:r>
+          </w:p>
+        </w:tc>
+        <w:tc>
+          <w:tcPr>
+            <w:tcW w:w="895" w:type="dxa"/>
+          </w:tcPr>
+          <w:p>
+            <w:pPr>
+              <w:cnfStyle w:val="000000000000"/>
+            </w:pPr>
+            <w:r>
+              <w:t>35</w:t>
+            </w:r>
+          </w:p>
+        </w:tc>
+        <w:tc>
+          <w:tcPr>
+            <w:tcW w:w="1059" w:type="dxa"/>
+          </w:tcPr>
+          <w:p>
+            <w:pPr>
+              <w:cnfStyle w:val="000000000000"/>
+            </w:pPr>
+            <w:r>
+              <w:t>0.7219</w:t>
+            </w:r>
+          </w:p>
+        </w:tc>
+        <w:tc>
+          <w:tcPr>
+            <w:tcW w:w="924" w:type="dxa"/>
+          </w:tcPr>
+          <w:p>
+            <w:pPr>
+              <w:cnfStyle w:val="000000000000"/>
+            </w:pPr>
+            <w:r>
+              <w:t>0.6772</w:t>
+            </w:r>
+          </w:p>
+        </w:tc>
+        <w:tc>
+          <w:tcPr>
+            <w:tcW w:w="970" w:type="dxa"/>
+          </w:tcPr>
+          <w:p>
+            <w:pPr>
+              <w:cnfStyle w:val="000000000000"/>
+            </w:pPr>
+            <w:r>
+              <w:t>0.6820</w:t>
+            </w:r>
+          </w:p>
+        </w:tc>
+      </w:tr>
+      <w:tr>
+        <w:trPr>
+          <w:cnfStyle w:val="000000100000"/>
+        </w:trPr>
+        <w:tc>
+          <w:tcPr>
+            <w:cnfStyle w:val="001000000000"/>
+            <w:tcW w:w="1507" w:type="dxa"/>
+          </w:tcPr>
+          <w:p>
+            <w:r>
+              <w:t>128</w:t>
+            </w:r>
+          </w:p>
+        </w:tc>
+        <w:tc>
+          <w:tcPr>
+            <w:tcW w:w="985" w:type="dxa"/>
+          </w:tcPr>
+          <w:p>
+            <w:pPr>
+              <w:cnfStyle w:val="000000100000"/>
+            </w:pPr>
+            <w:r>
+              <w:t>0.6</w:t>
+            </w:r>
+          </w:p>
+        </w:tc>
+        <w:tc>
+          <w:tcPr>
+            <w:tcW w:w="1487" w:type="dxa"/>
+          </w:tcPr>
+          <w:p>
+            <w:pPr>
+              <w:cnfStyle w:val="000000100000"/>
+            </w:pPr>
+            <w:r>
+              <w:t>0.008</w:t>
+            </w:r>
+          </w:p>
+        </w:tc>
+        <w:tc>
+          <w:tcPr>
+            <w:tcW w:w="728" w:type="dxa"/>
+          </w:tcPr>
+          <w:p>
+            <w:pPr>
+              <w:cnfStyle w:val="000000100000"/>
+            </w:pPr>
+            <w:r>
+              <w:t>0.005</w:t>
+            </w:r>
+          </w:p>
+        </w:tc>
+        <w:tc>
+          <w:tcPr>
+            <w:tcW w:w="1021" w:type="dxa"/>
+          </w:tcPr>
+          <w:p>
+            <w:pPr>
+              <w:cnfStyle w:val="000000100000"/>
+            </w:pPr>
+            <w:r>
+              <w:t>0.5</w:t>
+            </w:r>
+          </w:p>
+        </w:tc>
+        <w:tc>
+          <w:tcPr>
+            <w:tcW w:w="895" w:type="dxa"/>
+          </w:tcPr>
+          <w:p>
+            <w:pPr>
+              <w:cnfStyle w:val="000000100000"/>
+            </w:pPr>
+            <w:r>
+              <w:t>50</w:t>
+            </w:r>
+          </w:p>
+        </w:tc>
+        <w:tc>
+          <w:tcPr>
+            <w:tcW w:w="1059" w:type="dxa"/>
+          </w:tcPr>
+          <w:p>
+            <w:pPr>
+              <w:cnfStyle w:val="000000100000"/>
+            </w:pPr>
+            <w:r>
+              <w:t>-</w:t>
+            </w:r>
+          </w:p>
+        </w:tc>
+        <w:tc>
+          <w:tcPr>
+            <w:tcW w:w="924" w:type="dxa"/>
+          </w:tcPr>
+          <w:p>
+            <w:pPr>
+              <w:cnfStyle w:val="000000100000"/>
+            </w:pPr>
+            <w:r>
+              <w:t>-</w:t>
+            </w:r>
+          </w:p>
+        </w:tc>
+        <w:tc>
+          <w:tcPr>
+            <w:tcW w:w="970" w:type="dxa"/>
+          </w:tcPr>
+          <w:p>
+            <w:pPr>
+              <w:cnfStyle w:val="000000100000"/>
+            </w:pPr>
+            <w:r>
+              <w:t>-</w:t>
+            </w:r>
+          </w:p>
+        </w:tc>
+      </w:tr>
+      <w:tr>
+        <w:tc>
+          <w:tcPr>
+            <w:cnfStyle w:val="001000000000"/>
+            <w:tcW w:w="1507" w:type="dxa"/>
+          </w:tcPr>
+          <w:p>
+            <w:r>
+              <w:t>128</w:t>
+            </w:r>
+          </w:p>
+        </w:tc>
+        <w:tc>
+          <w:tcPr>
+            <w:tcW w:w="985" w:type="dxa"/>
+          </w:tcPr>
+          <w:p>
+            <w:pPr>
+              <w:cnfStyle w:val="000000000000"/>
+            </w:pPr>
+            <w:r>
+              <w:t>0.</w:t>
+            </w:r>
+            <w:r>
+              <w:t>55</w:t>
+            </w:r>
+          </w:p>
+        </w:tc>
+        <w:tc>
+          <w:tcPr>
+            <w:tcW w:w="1487" w:type="dxa"/>
+          </w:tcPr>
+          <w:p>
+            <w:pPr>
+              <w:cnfStyle w:val="000000000000"/>
+            </w:pPr>
+            <w:r>
+              <w:t>0.008</w:t>
+            </w:r>
+          </w:p>
+        </w:tc>
+        <w:tc>
+          <w:tcPr>
+            <w:tcW w:w="728" w:type="dxa"/>
+          </w:tcPr>
+          <w:p>
+            <w:pPr>
+              <w:cnfStyle w:val="000000000000"/>
+            </w:pPr>
+            <w:r>
+              <w:t>0.005</w:t>
+            </w:r>
+          </w:p>
+        </w:tc>
+        <w:tc>
+          <w:tcPr>
+            <w:tcW w:w="1021" w:type="dxa"/>
+          </w:tcPr>
+          <w:p>
+            <w:pPr>
+              <w:cnfStyle w:val="000000000000"/>
+            </w:pPr>
+            <w:r>
+              <w:t>0.5</w:t>
+            </w:r>
+          </w:p>
+        </w:tc>
+        <w:tc>
+          <w:tcPr>
+            <w:tcW w:w="895" w:type="dxa"/>
+          </w:tcPr>
+          <w:p>
+            <w:pPr>
+              <w:cnfStyle w:val="000000000000"/>
+            </w:pPr>
+            <w:r>
+              <w:t>50</w:t>
+            </w:r>
+          </w:p>
+        </w:tc>
+        <w:tc>
+          <w:tcPr>
+            <w:tcW w:w="1059" w:type="dxa"/>
+          </w:tcPr>
+          <w:p>
+            <w:pPr>
+              <w:cnfStyle w:val="000000000000"/>
+            </w:pPr>
+            <w:r>
+              <w:t>0.8718</w:t>
+            </w:r>
+          </w:p>
+        </w:tc>
+        <w:tc>
+          <w:tcPr>
+            <w:tcW w:w="924" w:type="dxa"/>
+          </w:tcPr>
+          <w:p>
+            <w:pPr>
+              <w:cnfStyle w:val="000000000000"/>
+            </w:pPr>
+            <w:r>
+              <w:t>0.7475</w:t>
+            </w:r>
+          </w:p>
+        </w:tc>
+        <w:tc>
+          <w:tcPr>
+            <w:tcW w:w="970" w:type="dxa"/>
+          </w:tcPr>
+          <w:p>
+            <w:pPr>
+              <w:cnfStyle w:val="000000000000"/>
+            </w:pPr>
+            <w:r>
+              <w:t>0.7445</w:t>
+            </w:r>
+          </w:p>
+        </w:tc>
+      </w:tr>
+      <w:tr>
+        <w:trPr>
+          <w:cnfStyle w:val="000000100000"/>
+        </w:trPr>
+        <w:tc>
+          <w:tcPr>
+            <w:cnfStyle w:val="001000000000"/>
+            <w:tcW w:w="1507" w:type="dxa"/>
+          </w:tcPr>
+          <w:p>
+            <w:r>
+              <w:lastRenderedPageBreak/>
+              <w:t>128</w:t>
+            </w:r>
+          </w:p>
+        </w:tc>
+        <w:tc>
+          <w:tcPr>
+            <w:tcW w:w="985" w:type="dxa"/>
+          </w:tcPr>
+          <w:p>
+            <w:pPr>
+              <w:cnfStyle w:val="000000100000"/>
+            </w:pPr>
+            <w:r>
+              <w:t>0.55</w:t>
+            </w:r>
+          </w:p>
+        </w:tc>
+        <w:tc>
+          <w:tcPr>
+            <w:tcW w:w="1487" w:type="dxa"/>
+          </w:tcPr>
+          <w:p>
+            <w:pPr>
+              <w:cnfStyle w:val="000000100000"/>
+            </w:pPr>
+            <w:r>
+              <w:t>0.01</w:t>
+            </w:r>
+          </w:p>
+        </w:tc>
+        <w:tc>
+          <w:tcPr>
+            <w:tcW w:w="728" w:type="dxa"/>
+          </w:tcPr>
+          <w:p>
+            <w:pPr>
+              <w:cnfStyle w:val="000000100000"/>
+            </w:pPr>
+            <w:r>
+              <w:t>0.005</w:t>
+            </w:r>
+          </w:p>
+        </w:tc>
+        <w:tc>
+          <w:tcPr>
+            <w:tcW w:w="1021" w:type="dxa"/>
+          </w:tcPr>
+          <w:p>
+            <w:pPr>
+              <w:cnfStyle w:val="000000100000"/>
+            </w:pPr>
+            <w:r>
+              <w:t>0.5</w:t>
+            </w:r>
+          </w:p>
+        </w:tc>
+        <w:tc>
+          <w:tcPr>
+            <w:tcW w:w="895" w:type="dxa"/>
+          </w:tcPr>
+          <w:p>
+            <w:pPr>
+              <w:cnfStyle w:val="000000100000"/>
+            </w:pPr>
+            <w:r>
+              <w:t>5</w:t>
+            </w:r>
+            <w:r>
+              <w:t>0</w:t>
+            </w:r>
+          </w:p>
+        </w:tc>
+        <w:tc>
+          <w:tcPr>
+            <w:tcW w:w="1059" w:type="dxa"/>
+          </w:tcPr>
+          <w:p>
+            <w:pPr>
+              <w:cnfStyle w:val="000000100000"/>
+            </w:pPr>
+            <w:r>
+              <w:t>0.8412</w:t>
+            </w:r>
+          </w:p>
+        </w:tc>
+        <w:tc>
+          <w:tcPr>
+            <w:tcW w:w="924" w:type="dxa"/>
+          </w:tcPr>
+          <w:p>
+            <w:pPr>
+              <w:cnfStyle w:val="000000100000"/>
+            </w:pPr>
+            <w:r>
+              <w:t>0.7396</w:t>
+            </w:r>
+          </w:p>
+        </w:tc>
+        <w:tc>
+          <w:tcPr>
+            <w:tcW w:w="970" w:type="dxa"/>
+          </w:tcPr>
+          <w:p>
+            <w:pPr>
+              <w:cnfStyle w:val="000000100000"/>
+            </w:pPr>
+            <w:r>
+              <w:t>-</w:t>
+            </w:r>
+          </w:p>
+        </w:tc>
+      </w:tr>
+      <w:tr>
+        <w:tc>
+          <w:tcPr>
+            <w:cnfStyle w:val="001000000000"/>
+            <w:tcW w:w="9576" w:type="dxa"/>
+            <w:gridSpan w:val="9"/>
+          </w:tcPr>
+          <w:p>
+            <w:pPr>
+              <w:jc w:val="center"/>
+            </w:pPr>
+            <w:r>
+              <w:t>With Augmentation</w:t>
+            </w:r>
+            <w:r>
+              <w:t xml:space="preserve"> (0.2 rotation)</w:t>
+            </w:r>
+          </w:p>
+        </w:tc>
+      </w:tr>
+      <w:tr>
+        <w:trPr>
+          <w:cnfStyle w:val="000000100000"/>
+        </w:trPr>
+        <w:tc>
+          <w:tcPr>
+            <w:cnfStyle w:val="001000000000"/>
+            <w:tcW w:w="1436" w:type="dxa"/>
+          </w:tcPr>
+          <w:p>
+            <w:r>
+              <w:t>128</w:t>
+            </w:r>
+          </w:p>
+        </w:tc>
+        <w:tc>
+          <w:tcPr>
+            <w:tcW w:w="1001" w:type="dxa"/>
+          </w:tcPr>
+          <w:p>
+            <w:pPr>
+              <w:cnfStyle w:val="000000100000"/>
+            </w:pPr>
+            <w:r>
+              <w:t>0.55</w:t>
+            </w:r>
+          </w:p>
+        </w:tc>
+        <w:tc>
+          <w:tcPr>
+            <w:tcW w:w="1487" w:type="dxa"/>
+          </w:tcPr>
+          <w:p>
+            <w:pPr>
+              <w:cnfStyle w:val="000000100000"/>
+            </w:pPr>
+            <w:r>
+              <w:t>0.01</w:t>
+            </w:r>
+          </w:p>
+        </w:tc>
+        <w:tc>
+          <w:tcPr>
+            <w:tcW w:w="735" w:type="dxa"/>
+          </w:tcPr>
+          <w:p>
+            <w:pPr>
+              <w:cnfStyle w:val="000000100000"/>
+            </w:pPr>
+            <w:r>
+              <w:t>0.005</w:t>
+            </w:r>
+          </w:p>
+        </w:tc>
+        <w:tc>
+          <w:tcPr>
+            <w:tcW w:w="1034" w:type="dxa"/>
+          </w:tcPr>
+          <w:p>
+            <w:pPr>
+              <w:cnfStyle w:val="000000100000"/>
+            </w:pPr>
+            <w:r>
+              <w:t>0.5</w:t>
+            </w:r>
+          </w:p>
+        </w:tc>
+        <w:tc>
+          <w:tcPr>
+            <w:tcW w:w="917" w:type="dxa"/>
+          </w:tcPr>
+          <w:p>
+            <w:pPr>
+              <w:cnfStyle w:val="000000100000"/>
+            </w:pPr>
+            <w:r>
+              <w:t>50</w:t>
+            </w:r>
+          </w:p>
+        </w:tc>
+        <w:tc>
+          <w:tcPr>
+            <w:tcW w:w="1062" w:type="dxa"/>
+          </w:tcPr>
+          <w:p>
+            <w:pPr>
+              <w:cnfStyle w:val="000000100000"/>
+            </w:pPr>
+            <w:r>
+              <w:t>0.4582</w:t>
+            </w:r>
+          </w:p>
+        </w:tc>
+        <w:tc>
+          <w:tcPr>
+            <w:tcW w:w="934" w:type="dxa"/>
+          </w:tcPr>
+          <w:p>
+            <w:pPr>
+              <w:cnfStyle w:val="000000100000"/>
+            </w:pPr>
+            <w:r>
+              <w:t>0.4844</w:t>
+            </w:r>
+          </w:p>
+        </w:tc>
+        <w:tc>
+          <w:tcPr>
+            <w:tcW w:w="970" w:type="dxa"/>
+          </w:tcPr>
+          <w:p>
+            <w:pPr>
+              <w:cnfStyle w:val="000000100000"/>
+            </w:pPr>
+            <w:r>
+              <w:t>0.5019</w:t>
+            </w:r>
+          </w:p>
+        </w:tc>
+      </w:tr>
+      <w:tr>
+        <w:tc>
+          <w:tcPr>
+            <w:cnfStyle w:val="001000000000"/>
+            <w:tcW w:w="1436" w:type="dxa"/>
+          </w:tcPr>
+          <w:p>
+            <w:r>
+              <w:t>128</w:t>
+            </w:r>
+          </w:p>
+        </w:tc>
+        <w:tc>
+          <w:tcPr>
+            <w:tcW w:w="1001" w:type="dxa"/>
+          </w:tcPr>
+          <w:p>
+            <w:pPr>
+              <w:cnfStyle w:val="000000000000"/>
+            </w:pPr>
+            <w:r>
+              <w:t>0.5</w:t>
+            </w:r>
+          </w:p>
+        </w:tc>
+        <w:tc>
+          <w:tcPr>
+            <w:tcW w:w="1487" w:type="dxa"/>
+          </w:tcPr>
+          <w:p>
+            <w:pPr>
+              <w:cnfStyle w:val="000000000000"/>
+            </w:pPr>
+            <w:r>
+              <w:t>0.008</w:t>
+            </w:r>
+          </w:p>
+        </w:tc>
+        <w:tc>
+          <w:tcPr>
+            <w:tcW w:w="735" w:type="dxa"/>
+          </w:tcPr>
+          <w:p>
+            <w:pPr>
+              <w:cnfStyle w:val="000000000000"/>
+            </w:pPr>
+            <w:r>
+              <w:t>0.005</w:t>
+            </w:r>
+          </w:p>
+        </w:tc>
+        <w:tc>
+          <w:tcPr>
+            <w:tcW w:w="1034" w:type="dxa"/>
+          </w:tcPr>
+          <w:p>
+            <w:pPr>
+              <w:cnfStyle w:val="000000000000"/>
+            </w:pPr>
+            <w:r>
+              <w:t>0.5</w:t>
+            </w:r>
+          </w:p>
+        </w:tc>
+        <w:tc>
+          <w:tcPr>
+            <w:tcW w:w="917" w:type="dxa"/>
+          </w:tcPr>
+          <w:p>
+            <w:pPr>
+              <w:cnfStyle w:val="000000000000"/>
+            </w:pPr>
+            <w:r>
+              <w:t>50</w:t>
+            </w:r>
+          </w:p>
+        </w:tc>
+        <w:tc>
+          <w:tcPr>
+            <w:tcW w:w="1062" w:type="dxa"/>
+          </w:tcPr>
+          <w:p>
+            <w:pPr>
+              <w:cnfStyle w:val="000000000000"/>
+            </w:pPr>
+            <w:r>
+              <w:t>0.5213</w:t>
+            </w:r>
+          </w:p>
+        </w:tc>
+        <w:tc>
+          <w:tcPr>
+            <w:tcW w:w="934" w:type="dxa"/>
+          </w:tcPr>
+          <w:p>
+            <w:pPr>
+              <w:cnfStyle w:val="000000000000"/>
+            </w:pPr>
+            <w:r>
+              <w:t>0.5652</w:t>
+            </w:r>
+          </w:p>
+        </w:tc>
+        <w:tc>
+          <w:tcPr>
+            <w:tcW w:w="970" w:type="dxa"/>
+          </w:tcPr>
+          <w:p>
+            <w:pPr>
+              <w:cnfStyle w:val="000000000000"/>
+            </w:pPr>
+            <w:r>
+              <w:t>-</w:t>
+            </w:r>
+          </w:p>
+        </w:tc>
+      </w:tr>
+      <w:tr>
+        <w:trPr>
+          <w:cnfStyle w:val="000000100000"/>
+        </w:trPr>
+        <w:tc>
+          <w:tcPr>
+            <w:cnfStyle w:val="001000000000"/>
+            <w:tcW w:w="1436" w:type="dxa"/>
+          </w:tcPr>
+          <w:p>
+            <w:r>
+              <w:t>128</w:t>
+            </w:r>
+          </w:p>
+        </w:tc>
+        <w:tc>
+          <w:tcPr>
+            <w:tcW w:w="1001" w:type="dxa"/>
+          </w:tcPr>
+          <w:p>
+            <w:pPr>
+              <w:cnfStyle w:val="000000100000"/>
+            </w:pPr>
+            <w:r>
+              <w:t>0.5</w:t>
+            </w:r>
+          </w:p>
+        </w:tc>
+        <w:tc>
+          <w:tcPr>
+            <w:tcW w:w="1487" w:type="dxa"/>
+          </w:tcPr>
+          <w:p>
+            <w:pPr>
+              <w:cnfStyle w:val="000000100000"/>
+            </w:pPr>
+            <w:r>
+              <w:t>0.001</w:t>
+            </w:r>
+          </w:p>
+        </w:tc>
+        <w:tc>
+          <w:tcPr>
+            <w:tcW w:w="735" w:type="dxa"/>
+          </w:tcPr>
+          <w:p>
+            <w:pPr>
+              <w:cnfStyle w:val="000000100000"/>
+            </w:pPr>
+            <w:r>
+              <w:t>0.005</w:t>
+            </w:r>
+          </w:p>
+        </w:tc>
+        <w:tc>
+          <w:tcPr>
+            <w:tcW w:w="1034" w:type="dxa"/>
+          </w:tcPr>
+          <w:p>
+            <w:pPr>
+              <w:cnfStyle w:val="000000100000"/>
+            </w:pPr>
+            <w:r>
+              <w:t>0.5</w:t>
+            </w:r>
+          </w:p>
+        </w:tc>
+        <w:tc>
+          <w:tcPr>
+            <w:tcW w:w="917" w:type="dxa"/>
+          </w:tcPr>
+          <w:p>
+            <w:pPr>
+              <w:cnfStyle w:val="000000100000"/>
+            </w:pPr>
+            <w:r>
+              <w:t>50</w:t>
+            </w:r>
+          </w:p>
+        </w:tc>
+        <w:tc>
+          <w:tcPr>
+            <w:tcW w:w="1062" w:type="dxa"/>
+          </w:tcPr>
+          <w:p>
+            <w:pPr>
+              <w:cnfStyle w:val="000000100000"/>
+            </w:pPr>
+            <w:r>
+              <w:t>0.4616</w:t>
+            </w:r>
+          </w:p>
+        </w:tc>
+        <w:tc>
+          <w:tcPr>
+            <w:tcW w:w="934" w:type="dxa"/>
+          </w:tcPr>
+          <w:p>
+            <w:pPr>
+              <w:cnfStyle w:val="000000100000"/>
+            </w:pPr>
+            <w:r>
+              <w:t>0.5145</w:t>
+            </w:r>
+          </w:p>
+        </w:tc>
+        <w:tc>
+          <w:tcPr>
+            <w:tcW w:w="970" w:type="dxa"/>
+          </w:tcPr>
+          <w:p>
+            <w:pPr>
+              <w:cnfStyle w:val="000000100000"/>
+            </w:pPr>
+            <w:r>
+              <w:t>-</w:t>
+            </w:r>
+          </w:p>
+        </w:tc>
+      </w:tr>
+      <w:tr>
+        <w:tc>
+          <w:tcPr>
+            <w:cnfStyle w:val="001000000000"/>
+            <w:tcW w:w="1436" w:type="dxa"/>
+          </w:tcPr>
+          <w:p>
+            <w:r>
+              <w:t>512</w:t>
+            </w:r>
+          </w:p>
+        </w:tc>
+        <w:tc>
+          <w:tcPr>
+            <w:tcW w:w="1001" w:type="dxa"/>
+          </w:tcPr>
+          <w:p>
+            <w:pPr>
+              <w:cnfStyle w:val="000000000000"/>
+            </w:pPr>
+            <w:r>
+              <w:t>0.5</w:t>
+            </w:r>
+          </w:p>
+        </w:tc>
+        <w:tc>
+          <w:tcPr>
+            <w:tcW w:w="1487" w:type="dxa"/>
+          </w:tcPr>
+          <w:p>
+            <w:pPr>
+              <w:cnfStyle w:val="000000000000"/>
+            </w:pPr>
+            <w:r>
+              <w:t>0.001</w:t>
+            </w:r>
+          </w:p>
+        </w:tc>
+        <w:tc>
+          <w:tcPr>
+            <w:tcW w:w="735" w:type="dxa"/>
+          </w:tcPr>
+          <w:p>
+            <w:pPr>
+              <w:cnfStyle w:val="000000000000"/>
+            </w:pPr>
+            <w:r>
+              <w:t>0.005</w:t>
+            </w:r>
+          </w:p>
+        </w:tc>
+        <w:tc>
+          <w:tcPr>
+            <w:tcW w:w="1034" w:type="dxa"/>
+          </w:tcPr>
+          <w:p>
+            <w:pPr>
+              <w:cnfStyle w:val="000000000000"/>
+            </w:pPr>
+            <w:r>
+              <w:t>0.5</w:t>
+            </w:r>
+          </w:p>
+        </w:tc>
+        <w:tc>
+          <w:tcPr>
+            <w:tcW w:w="917" w:type="dxa"/>
+          </w:tcPr>
+          <w:p>
+            <w:pPr>
+              <w:cnfStyle w:val="000000000000"/>
+            </w:pPr>
+            <w:r>
+              <w:t>50</w:t>
+            </w:r>
+          </w:p>
+        </w:tc>
+        <w:tc>
+          <w:tcPr>
+            <w:tcW w:w="1062" w:type="dxa"/>
+          </w:tcPr>
+          <w:p>
+            <w:pPr>
+              <w:cnfStyle w:val="000000000000"/>
+            </w:pPr>
+            <w:r>
+              <w:t>0.6168</w:t>
+            </w:r>
+          </w:p>
+        </w:tc>
+        <w:tc>
+          <w:tcPr>
+            <w:tcW w:w="934" w:type="dxa"/>
+          </w:tcPr>
+          <w:p>
+            <w:pPr>
+              <w:cnfStyle w:val="000000000000"/>
+            </w:pPr>
+            <w:r>
+              <w:t>0.6059</w:t>
+            </w:r>
+          </w:p>
+        </w:tc>
+        <w:tc>
+          <w:tcPr>
+            <w:tcW w:w="970" w:type="dxa"/>
+          </w:tcPr>
+          <w:p>
+            <w:pPr>
+              <w:cnfStyle w:val="000000000000"/>
+            </w:pPr>
+            <w:r>
+              <w:t>-</w:t>
+            </w:r>
+          </w:p>
+        </w:tc>
+      </w:tr>
+      <w:tr>
+        <w:trPr>
+          <w:cnfStyle w:val="000000100000"/>
+        </w:trPr>
+        <w:tc>
+          <w:tcPr>
+            <w:cnfStyle w:val="001000000000"/>
+            <w:tcW w:w="1436" w:type="dxa"/>
+          </w:tcPr>
+          <w:p>
+            <w:r>
+              <w:t>512</w:t>
+            </w:r>
+          </w:p>
+        </w:tc>
+        <w:tc>
+          <w:tcPr>
+            <w:tcW w:w="1001" w:type="dxa"/>
+          </w:tcPr>
+          <w:p>
+            <w:pPr>
+              <w:cnfStyle w:val="000000100000"/>
+            </w:pPr>
+            <w:r>
+              <w:t>0.5</w:t>
+            </w:r>
+          </w:p>
+        </w:tc>
+        <w:tc>
+          <w:tcPr>
+            <w:tcW w:w="1487" w:type="dxa"/>
+          </w:tcPr>
+          <w:p>
+            <w:pPr>
+              <w:cnfStyle w:val="000000100000"/>
+            </w:pPr>
+            <w:r>
+              <w:t>0.0001</w:t>
+            </w:r>
+          </w:p>
+        </w:tc>
+        <w:tc>
+          <w:tcPr>
+            <w:tcW w:w="735" w:type="dxa"/>
+          </w:tcPr>
+          <w:p>
+            <w:pPr>
+              <w:cnfStyle w:val="000000100000"/>
+            </w:pPr>
+            <w:r>
+              <w:t>0.005</w:t>
+            </w:r>
+          </w:p>
+        </w:tc>
+        <w:tc>
+          <w:tcPr>
+            <w:tcW w:w="1034" w:type="dxa"/>
+          </w:tcPr>
+          <w:p>
+            <w:pPr>
+              <w:cnfStyle w:val="000000100000"/>
+            </w:pPr>
+            <w:r>
+              <w:t>0.5</w:t>
+            </w:r>
+          </w:p>
+        </w:tc>
+        <w:tc>
+          <w:tcPr>
+            <w:tcW w:w="917" w:type="dxa"/>
+          </w:tcPr>
+          <w:p>
+            <w:pPr>
+              <w:cnfStyle w:val="000000100000"/>
+            </w:pPr>
+            <w:r>
+              <w:t>50</w:t>
+            </w:r>
+          </w:p>
+        </w:tc>
+        <w:tc>
+          <w:tcPr>
+            <w:tcW w:w="1062" w:type="dxa"/>
+          </w:tcPr>
+          <w:p>
+            <w:pPr>
+              <w:cnfStyle w:val="000000100000"/>
+            </w:pPr>
+            <w:r>
+              <w:t>0.6542</w:t>
+            </w:r>
+          </w:p>
+        </w:tc>
+        <w:tc>
+          <w:tcPr>
+            <w:tcW w:w="934" w:type="dxa"/>
+          </w:tcPr>
+          <w:p>
+            <w:pPr>
+              <w:cnfStyle w:val="000000100000"/>
+            </w:pPr>
+            <w:r>
+              <w:t>0.6498</w:t>
+            </w:r>
+          </w:p>
+        </w:tc>
+        <w:tc>
+          <w:tcPr>
+            <w:tcW w:w="970" w:type="dxa"/>
+          </w:tcPr>
+          <w:p>
+            <w:pPr>
+              <w:cnfStyle w:val="000000100000"/>
+            </w:pPr>
+            <w:r>
+              <w:t>-</w:t>
+            </w:r>
+          </w:p>
+        </w:tc>
+      </w:tr>
+      <w:tr>
+        <w:tc>
+          <w:tcPr>
+            <w:cnfStyle w:val="001000000000"/>
+            <w:tcW w:w="1436" w:type="dxa"/>
+          </w:tcPr>
+          <w:p>
+            <w:r>
+              <w:t>512</w:t>
+            </w:r>
+          </w:p>
+        </w:tc>
+        <w:tc>
+          <w:tcPr>
+            <w:tcW w:w="1001" w:type="dxa"/>
+          </w:tcPr>
+          <w:p>
+            <w:pPr>
+              <w:cnfStyle w:val="000000000000"/>
+            </w:pPr>
+            <w:r>
+              <w:t>0.4</w:t>
+            </w:r>
+          </w:p>
+        </w:tc>
+        <w:tc>
+          <w:tcPr>
+            <w:tcW w:w="1487" w:type="dxa"/>
+          </w:tcPr>
+          <w:p>
+            <w:pPr>
+              <w:cnfStyle w:val="000000000000"/>
+            </w:pPr>
+            <w:r>
+              <w:t>0.0001</w:t>
+            </w:r>
+          </w:p>
+        </w:tc>
+        <w:tc>
+          <w:tcPr>
+            <w:tcW w:w="735" w:type="dxa"/>
+          </w:tcPr>
+          <w:p>
+            <w:pPr>
+              <w:cnfStyle w:val="000000000000"/>
+            </w:pPr>
+            <w:r>
+              <w:t>0.005</w:t>
+            </w:r>
+          </w:p>
+        </w:tc>
+        <w:tc>
+          <w:tcPr>
+            <w:tcW w:w="1034" w:type="dxa"/>
+          </w:tcPr>
+          <w:p>
+            <w:pPr>
+              <w:cnfStyle w:val="000000000000"/>
+            </w:pPr>
+            <w:r>
+              <w:t>0.5</w:t>
+            </w:r>
+          </w:p>
+        </w:tc>
+        <w:tc>
+          <w:tcPr>
+            <w:tcW w:w="917" w:type="dxa"/>
+          </w:tcPr>
+          <w:p>
+            <w:pPr>
+              <w:cnfStyle w:val="000000000000"/>
+            </w:pPr>
+            <w:r>
+              <w:t>50</w:t>
+            </w:r>
+          </w:p>
+        </w:tc>
+        <w:tc>
+          <w:tcPr>
+            <w:tcW w:w="1062" w:type="dxa"/>
+          </w:tcPr>
+          <w:p>
+            <w:pPr>
+              <w:cnfStyle w:val="000000000000"/>
+            </w:pPr>
+            <w:r>
+              <w:t>0.7410</w:t>
+            </w:r>
+          </w:p>
+        </w:tc>
+        <w:tc>
+          <w:tcPr>
+            <w:tcW w:w="934" w:type="dxa"/>
+          </w:tcPr>
+          <w:p>
+            <w:pPr>
+              <w:cnfStyle w:val="000000000000"/>
+            </w:pPr>
+            <w:r>
+              <w:t>0.6899</w:t>
+            </w:r>
+          </w:p>
+        </w:tc>
+        <w:tc>
+          <w:tcPr>
+            <w:tcW w:w="970" w:type="dxa"/>
+          </w:tcPr>
+          <w:p>
+            <w:pPr>
+              <w:cnfStyle w:val="000000000000"/>
+            </w:pPr>
+            <w:r>
+              <w:t>-</w:t>
+            </w:r>
+          </w:p>
+        </w:tc>
+      </w:tr>
+      <w:tr>
+        <w:trPr>
+          <w:cnfStyle w:val="000000100000"/>
+        </w:trPr>
+        <w:tc>
+          <w:tcPr>
+            <w:cnfStyle w:val="001000000000"/>
+            <w:tcW w:w="1436" w:type="dxa"/>
+          </w:tcPr>
+          <w:p>
+            <w:r>
+              <w:t>1024</w:t>
+            </w:r>
+          </w:p>
+        </w:tc>
+        <w:tc>
+          <w:tcPr>
+            <w:tcW w:w="1001" w:type="dxa"/>
+          </w:tcPr>
+          <w:p>
+            <w:pPr>
+              <w:cnfStyle w:val="000000100000"/>
+            </w:pPr>
+            <w:r>
+              <w:t>0.4</w:t>
+            </w:r>
+          </w:p>
+        </w:tc>
+        <w:tc>
+          <w:tcPr>
+            <w:tcW w:w="1487" w:type="dxa"/>
+          </w:tcPr>
+          <w:p>
+            <w:pPr>
+              <w:cnfStyle w:val="000000100000"/>
+            </w:pPr>
+            <w:r>
+              <w:t>0.0001</w:t>
+            </w:r>
+          </w:p>
+        </w:tc>
+        <w:tc>
+          <w:tcPr>
+            <w:tcW w:w="735" w:type="dxa"/>
+          </w:tcPr>
+          <w:p>
+            <w:pPr>
+              <w:cnfStyle w:val="000000100000"/>
+            </w:pPr>
+            <w:r>
+              <w:t>0.005</w:t>
+            </w:r>
+          </w:p>
+        </w:tc>
+        <w:tc>
+          <w:tcPr>
+            <w:tcW w:w="1034" w:type="dxa"/>
+          </w:tcPr>
+          <w:p>
+            <w:pPr>
+              <w:cnfStyle w:val="000000100000"/>
+            </w:pPr>
+            <w:r>
+              <w:t>0.5</w:t>
+            </w:r>
+          </w:p>
+        </w:tc>
+        <w:tc>
+          <w:tcPr>
+            <w:tcW w:w="917" w:type="dxa"/>
+          </w:tcPr>
+          <w:p>
+            <w:pPr>
+              <w:cnfStyle w:val="000000100000"/>
+            </w:pPr>
+            <w:r>
+              <w:t>50</w:t>
+            </w:r>
+          </w:p>
+        </w:tc>
+        <w:tc>
+          <w:tcPr>
+            <w:tcW w:w="1062" w:type="dxa"/>
+          </w:tcPr>
+          <w:p>
+            <w:pPr>
+              <w:cnfStyle w:val="000000100000"/>
+            </w:pPr>
+            <w:r>
+              <w:t>0.7496</w:t>
+            </w:r>
+          </w:p>
+        </w:tc>
+        <w:tc>
+          <w:tcPr>
+            <w:tcW w:w="934" w:type="dxa"/>
+          </w:tcPr>
+          <w:p>
+            <w:pPr>
+              <w:cnfStyle w:val="000000100000"/>
+            </w:pPr>
+            <w:r>
+              <w:t>0.6941</w:t>
+            </w:r>
+          </w:p>
+        </w:tc>
+        <w:tc>
+          <w:tcPr>
+            <w:tcW w:w="970" w:type="dxa"/>
+          </w:tcPr>
+          <w:p>
+            <w:pPr>
+              <w:cnfStyle w:val="000000100000"/>
+            </w:pPr>
+            <w:r>
+              <w:t>-</w:t>
+            </w:r>
+          </w:p>
+        </w:tc>
+      </w:tr>
+      <w:tr>
+        <w:tc>
+          <w:tcPr>
+            <w:cnfStyle w:val="001000000000"/>
+            <w:tcW w:w="1436" w:type="dxa"/>
+          </w:tcPr>
+          <w:p>
+            <w:r>
+              <w:t>1024</w:t>
+            </w:r>
+          </w:p>
+        </w:tc>
+        <w:tc>
+          <w:tcPr>
+            <w:tcW w:w="1001" w:type="dxa"/>
+          </w:tcPr>
+          <w:p>
+            <w:pPr>
+              <w:cnfStyle w:val="000000000000"/>
+            </w:pPr>
+            <w:r>
+              <w:t>0.3</w:t>
+            </w:r>
+          </w:p>
+        </w:tc>
+        <w:tc>
+          <w:tcPr>
+            <w:tcW w:w="1487" w:type="dxa"/>
+          </w:tcPr>
+          <w:p>
+            <w:pPr>
+              <w:cnfStyle w:val="000000000000"/>
+            </w:pPr>
+            <w:r>
+              <w:t>0.0001</w:t>
+            </w:r>
+          </w:p>
+        </w:tc>
+        <w:tc>
+          <w:tcPr>
+            <w:tcW w:w="735" w:type="dxa"/>
+          </w:tcPr>
+          <w:p>
+            <w:pPr>
+              <w:cnfStyle w:val="000000000000"/>
+            </w:pPr>
+            <w:r>
+              <w:t>0.005</w:t>
+            </w:r>
+          </w:p>
+        </w:tc>
+        <w:tc>
+          <w:tcPr>
+            <w:tcW w:w="1034" w:type="dxa"/>
+          </w:tcPr>
+          <w:p>
+            <w:pPr>
+              <w:cnfStyle w:val="000000000000"/>
+            </w:pPr>
+            <w:r>
+              <w:t>0.5</w:t>
+            </w:r>
+          </w:p>
+        </w:tc>
+        <w:tc>
+          <w:tcPr>
+            <w:tcW w:w="917" w:type="dxa"/>
+          </w:tcPr>
+          <w:p>
+            <w:pPr>
+              <w:cnfStyle w:val="000000000000"/>
+            </w:pPr>
+            <w:r>
+              <w:t>50</w:t>
+            </w:r>
+          </w:p>
+        </w:tc>
+        <w:tc>
+          <w:tcPr>
+            <w:tcW w:w="1062" w:type="dxa"/>
+          </w:tcPr>
+          <w:p>
+            <w:pPr>
+              <w:cnfStyle w:val="000000000000"/>
+            </w:pPr>
+            <w:r>
+              <w:t>0.6902</w:t>
+            </w:r>
+          </w:p>
+        </w:tc>
+        <w:tc>
+          <w:tcPr>
+            <w:tcW w:w="934" w:type="dxa"/>
+          </w:tcPr>
+          <w:p>
+            <w:pPr>
+              <w:cnfStyle w:val="000000000000"/>
+            </w:pPr>
+            <w:r>
+              <w:t>0.6355</w:t>
+            </w:r>
+          </w:p>
+        </w:tc>
+        <w:tc>
+          <w:tcPr>
+            <w:tcW w:w="970" w:type="dxa"/>
+          </w:tcPr>
+          <w:p>
+            <w:pPr>
+              <w:cnfStyle w:val="000000000000"/>
+            </w:pPr>
+            <w:r>
+              <w:t>-</w:t>
+            </w:r>
+          </w:p>
+        </w:tc>
+      </w:tr>
+      <w:tr>
+        <w:trPr>
+          <w:cnfStyle w:val="000000100000"/>
+        </w:trPr>
+        <w:tc>
+          <w:tcPr>
+            <w:cnfStyle w:val="001000000000"/>
+            <w:tcW w:w="1436" w:type="dxa"/>
+          </w:tcPr>
+          <w:p>
+            <w:r>
+              <w:t>1024</w:t>
+            </w:r>
+          </w:p>
+        </w:tc>
+        <w:tc>
+          <w:tcPr>
+            <w:tcW w:w="1001" w:type="dxa"/>
+          </w:tcPr>
+          <w:p>
+            <w:pPr>
+              <w:cnfStyle w:val="000000100000"/>
+            </w:pPr>
+            <w:r>
+              <w:t>0.3</w:t>
+            </w:r>
+          </w:p>
+        </w:tc>
+        <w:tc>
+          <w:tcPr>
+            <w:tcW w:w="1487" w:type="dxa"/>
+          </w:tcPr>
+          <w:p>
+            <w:pPr>
+              <w:cnfStyle w:val="000000100000"/>
+            </w:pPr>
+            <w:r>
+              <w:t>0.0001</w:t>
+            </w:r>
+          </w:p>
+        </w:tc>
+        <w:tc>
+          <w:tcPr>
+            <w:tcW w:w="735" w:type="dxa"/>
+          </w:tcPr>
+          <w:p>
+            <w:pPr>
+              <w:cnfStyle w:val="000000100000"/>
+            </w:pPr>
+            <w:r>
+              <w:t>0.0</w:t>
+            </w:r>
+            <w:r>
+              <w:t>1</w:t>
+            </w:r>
+          </w:p>
+        </w:tc>
+        <w:tc>
+          <w:tcPr>
+            <w:tcW w:w="1034" w:type="dxa"/>
+          </w:tcPr>
+          <w:p>
+            <w:pPr>
+              <w:cnfStyle w:val="000000100000"/>
+            </w:pPr>
+            <w:r>
+              <w:t>0.5</w:t>
+            </w:r>
+          </w:p>
+        </w:tc>
+        <w:tc>
+          <w:tcPr>
+            <w:tcW w:w="917" w:type="dxa"/>
+          </w:tcPr>
+          <w:p>
+            <w:pPr>
+              <w:cnfStyle w:val="000000100000"/>
+            </w:pPr>
+            <w:r>
+              <w:t>50</w:t>
+            </w:r>
+          </w:p>
+        </w:tc>
+        <w:tc>
+          <w:tcPr>
+            <w:tcW w:w="1062" w:type="dxa"/>
+          </w:tcPr>
+          <w:p>
+            <w:pPr>
+              <w:cnfStyle w:val="000000100000"/>
+            </w:pPr>
+            <w:r>
+              <w:t>0.7295</w:t>
+            </w:r>
+          </w:p>
+        </w:tc>
+        <w:tc>
+          <w:tcPr>
+            <w:tcW w:w="934" w:type="dxa"/>
+          </w:tcPr>
+          <w:p>
+            <w:pPr>
+              <w:cnfStyle w:val="000000100000"/>
+            </w:pPr>
+            <w:r>
+              <w:t>0.6619</w:t>
+            </w:r>
+          </w:p>
+        </w:tc>
+        <w:tc>
+          <w:tcPr>
+            <w:tcW w:w="970" w:type="dxa"/>
+          </w:tcPr>
+          <w:p>
+            <w:pPr>
+              <w:cnfStyle w:val="000000100000"/>
+            </w:pPr>
+            <w:r>
+              <w:t>-</w:t>
+            </w:r>
+          </w:p>
+        </w:tc>
+      </w:tr>
+      <w:tr>
+        <w:tc>
+          <w:tcPr>
+            <w:cnfStyle w:val="001000000000"/>
+            <w:tcW w:w="1436" w:type="dxa"/>
+          </w:tcPr>
+          <w:p>
+            <w:r>
+              <w:t>1024</w:t>
+            </w:r>
+          </w:p>
+        </w:tc>
+        <w:tc>
+          <w:tcPr>
+            <w:tcW w:w="1001" w:type="dxa"/>
+          </w:tcPr>
+          <w:p>
+            <w:pPr>
+              <w:cnfStyle w:val="000000000000"/>
+            </w:pPr>
+            <w:r>
+              <w:t>0.001</w:t>
+            </w:r>
+          </w:p>
+        </w:tc>
+        <w:tc>
+          <w:tcPr>
+            <w:tcW w:w="1487" w:type="dxa"/>
+          </w:tcPr>
+          <w:p>
+            <w:pPr>
+              <w:cnfStyle w:val="000000000000"/>
+            </w:pPr>
+            <w:r>
+              <w:t>0.0001</w:t>
+            </w:r>
+          </w:p>
+        </w:tc>
+        <w:tc>
+          <w:tcPr>
+            <w:tcW w:w="735" w:type="dxa"/>
+          </w:tcPr>
+          <w:p>
+            <w:pPr>
+              <w:cnfStyle w:val="000000000000"/>
+            </w:pPr>
+            <w:r>
+              <w:t>0.01</w:t>
+            </w:r>
+          </w:p>
+        </w:tc>
+        <w:tc>
+          <w:tcPr>
+            <w:tcW w:w="1034" w:type="dxa"/>
+          </w:tcPr>
+          <w:p>
+            <w:pPr>
+              <w:cnfStyle w:val="000000000000"/>
+            </w:pPr>
+            <w:r>
+              <w:t>0.5</w:t>
+            </w:r>
+          </w:p>
+        </w:tc>
+        <w:tc>
+          <w:tcPr>
+            <w:tcW w:w="917" w:type="dxa"/>
+          </w:tcPr>
+          <w:p>
+            <w:pPr>
+              <w:cnfStyle w:val="000000000000"/>
+            </w:pPr>
+            <w:r>
+              <w:t>50</w:t>
+            </w:r>
+          </w:p>
+        </w:tc>
+        <w:tc>
+          <w:tcPr>
+            <w:tcW w:w="1062" w:type="dxa"/>
+          </w:tcPr>
+          <w:p>
+            <w:pPr>
+              <w:cnfStyle w:val="000000000000"/>
+            </w:pPr>
+            <w:r>
+              <w:t>0.8281</w:t>
+            </w:r>
+          </w:p>
+        </w:tc>
+        <w:tc>
+          <w:tcPr>
+            <w:tcW w:w="934" w:type="dxa"/>
+          </w:tcPr>
+          <w:p>
+            <w:pPr>
+              <w:cnfStyle w:val="000000000000"/>
+            </w:pPr>
+            <w:r>
+              <w:t>0.7058</w:t>
+            </w:r>
+          </w:p>
+        </w:tc>
+        <w:tc>
+          <w:tcPr>
+            <w:tcW w:w="970" w:type="dxa"/>
+          </w:tcPr>
+          <w:p>
+            <w:pPr>
+              <w:cnfStyle w:val="000000000000"/>
+            </w:pPr>
+            <w:r>
+              <w:t>-</w:t>
+            </w:r>
+          </w:p>
+        </w:tc>
+      </w:tr>
+      <w:tr>
+        <w:trPr>
+          <w:cnfStyle w:val="000000100000"/>
+        </w:trPr>
+        <w:tc>
+          <w:tcPr>
+            <w:cnfStyle w:val="001000000000"/>
+            <w:tcW w:w="9576" w:type="dxa"/>
+            <w:gridSpan w:val="9"/>
+          </w:tcPr>
+          <w:p>
+            <w:pPr>
+              <w:jc w:val="center"/>
+            </w:pPr>
+            <w:r>
+              <w:t>With Augmentation (0.1 rotation)</w:t>
+            </w:r>
+          </w:p>
+        </w:tc>
+      </w:tr>
+      <w:tr>
+        <w:tc>
+          <w:tcPr>
+            <w:cnfStyle w:val="001000000000"/>
+            <w:tcW w:w="1436" w:type="dxa"/>
+          </w:tcPr>
+          <w:p>
+            <w:r>
+              <w:t>1024</w:t>
+            </w:r>
+          </w:p>
+        </w:tc>
+        <w:tc>
+          <w:tcPr>
+            <w:tcW w:w="1001" w:type="dxa"/>
+          </w:tcPr>
+          <w:p>
+            <w:pPr>
+              <w:cnfStyle w:val="000000000000"/>
+            </w:pPr>
+            <w:r>
+              <w:t>0.</w:t>
+            </w:r>
+            <w:r>
+              <w:t>0001</w:t>
+            </w:r>
+          </w:p>
+        </w:tc>
+        <w:tc>
+          <w:tcPr>
+            <w:tcW w:w="1487" w:type="dxa"/>
+          </w:tcPr>
+          <w:p>
+            <w:pPr>
+              <w:cnfStyle w:val="000000000000"/>
+            </w:pPr>
+            <w:r>
+              <w:t>0.0001</w:t>
+            </w:r>
+          </w:p>
+        </w:tc>
+        <w:tc>
+          <w:tcPr>
+            <w:tcW w:w="735" w:type="dxa"/>
+          </w:tcPr>
+          <w:p>
+            <w:pPr>
+              <w:cnfStyle w:val="000000000000"/>
+            </w:pPr>
+            <w:r>
+              <w:t>0.01</w:t>
+            </w:r>
+          </w:p>
+        </w:tc>
+        <w:tc>
+          <w:tcPr>
+            <w:tcW w:w="1034" w:type="dxa"/>
+          </w:tcPr>
+          <w:p>
+            <w:pPr>
+              <w:cnfStyle w:val="000000000000"/>
+            </w:pPr>
+            <w:r>
+              <w:t>0.5</w:t>
+            </w:r>
+          </w:p>
+        </w:tc>
+        <w:tc>
+          <w:tcPr>
+            <w:tcW w:w="917" w:type="dxa"/>
+          </w:tcPr>
+          <w:p>
+            <w:pPr>
+              <w:cnfStyle w:val="000000000000"/>
+            </w:pPr>
+            <w:r>
+              <w:t>50</w:t>
+            </w:r>
+          </w:p>
+        </w:tc>
+        <w:tc>
+          <w:tcPr>
+            <w:tcW w:w="1062" w:type="dxa"/>
+          </w:tcPr>
+          <w:p>
+            <w:pPr>
+              <w:cnfStyle w:val="000000000000"/>
+            </w:pPr>
+            <w:r>
+              <w:t>0.7925</w:t>
+            </w:r>
+          </w:p>
+        </w:tc>
+        <w:tc>
+          <w:tcPr>
+            <w:tcW w:w="934" w:type="dxa"/>
+          </w:tcPr>
+          <w:p>
+            <w:pPr>
+              <w:cnfStyle w:val="000000000000"/>
+            </w:pPr>
+            <w:r>
+              <w:t>0.6841</w:t>
+            </w:r>
+          </w:p>
+        </w:tc>
+        <w:tc>
+          <w:tcPr>
+            <w:tcW w:w="970" w:type="dxa"/>
+          </w:tcPr>
+          <w:p>
+            <w:pPr>
+              <w:cnfStyle w:val="000000000000"/>
+            </w:pPr>
+            <w:r>
+              <w:t>-</w:t>
+            </w:r>
+          </w:p>
+        </w:tc>
+      </w:tr>
+      <w:tr>
+        <w:trPr>
+          <w:cnfStyle w:val="000000100000"/>
+        </w:trPr>
+        <w:tc>
+          <w:tcPr>
+            <w:cnfStyle w:val="001000000000"/>
+            <w:tcW w:w="1436" w:type="dxa"/>
+          </w:tcPr>
+          <w:p>
+            <w:r>
+              <w:t>2048</w:t>
+            </w:r>
+          </w:p>
+        </w:tc>
+        <w:tc>
+          <w:tcPr>
+            <w:tcW w:w="1001" w:type="dxa"/>
+          </w:tcPr>
+          <w:p>
+            <w:pPr>
+              <w:cnfStyle w:val="000000100000"/>
+            </w:pPr>
+            <w:r>
+              <w:t>0.0001</w:t>
+            </w:r>
+          </w:p>
+        </w:tc>
+        <w:tc>
+          <w:tcPr>
+            <w:tcW w:w="1487" w:type="dxa"/>
+          </w:tcPr>
+          <w:p>
+            <w:pPr>
+              <w:cnfStyle w:val="000000100000"/>
+            </w:pPr>
+            <w:r>
+              <w:t>0.0001</w:t>
+            </w:r>
+          </w:p>
+        </w:tc>
+        <w:tc>
+          <w:tcPr>
+            <w:tcW w:w="735" w:type="dxa"/>
+          </w:tcPr>
+          <w:p>
+            <w:pPr>
+              <w:cnfStyle w:val="000000100000"/>
+            </w:pPr>
+            <w:r>
+              <w:t>0.01</w:t>
+            </w:r>
+          </w:p>
+        </w:tc>
+        <w:tc>
+          <w:tcPr>
+            <w:tcW w:w="1034" w:type="dxa"/>
+          </w:tcPr>
+          <w:p>
+            <w:pPr>
+              <w:cnfStyle w:val="000000100000"/>
+            </w:pPr>
+            <w:r>
+              <w:t>0.5</w:t>
+            </w:r>
+          </w:p>
+        </w:tc>
+        <w:tc>
+          <w:tcPr>
+            <w:tcW w:w="917" w:type="dxa"/>
+          </w:tcPr>
+          <w:p>
+            <w:pPr>
+              <w:cnfStyle w:val="000000100000"/>
+            </w:pPr>
+            <w:r>
+              <w:t>50</w:t>
+            </w:r>
+          </w:p>
+        </w:tc>
+        <w:tc>
+          <w:tcPr>
+            <w:tcW w:w="1062" w:type="dxa"/>
+          </w:tcPr>
+          <w:p>
+            <w:pPr>
+              <w:cnfStyle w:val="000000100000"/>
+            </w:pPr>
+            <w:r>
+              <w:t>0.8857</w:t>
+            </w:r>
+          </w:p>
+        </w:tc>
+        <w:tc>
+          <w:tcPr>
+            <w:tcW w:w="934" w:type="dxa"/>
+          </w:tcPr>
+          <w:p>
+            <w:pPr>
+              <w:cnfStyle w:val="000000100000"/>
+            </w:pPr>
+            <w:r>
+              <w:t>0.7089</w:t>
+            </w:r>
+          </w:p>
+        </w:tc>
+        <w:tc>
+          <w:tcPr>
+            <w:tcW w:w="970" w:type="dxa"/>
+          </w:tcPr>
+          <w:p>
+            <w:pPr>
+              <w:cnfStyle w:val="000000100000"/>
+            </w:pPr>
+            <w:r>
+              <w:t>-</w:t>
+            </w:r>
+          </w:p>
+        </w:tc>
+      </w:tr>
+      <w:tr>
+        <w:tc>
+          <w:tcPr>
+            <w:cnfStyle w:val="001000000000"/>
+            <w:tcW w:w="1436" w:type="dxa"/>
+          </w:tcPr>
+          <w:p>
+            <w:r>
+              <w:t>2048</w:t>
+            </w:r>
+          </w:p>
+        </w:tc>
+        <w:tc>
+          <w:tcPr>
+            <w:tcW w:w="1001" w:type="dxa"/>
+          </w:tcPr>
+          <w:p>
+            <w:pPr>
+              <w:cnfStyle w:val="000000000000"/>
+            </w:pPr>
+            <w:r>
+              <w:t>0.00</w:t>
+            </w:r>
+            <w:r>
+              <w:t>0</w:t>
+            </w:r>
+            <w:r>
+              <w:t>1</w:t>
+            </w:r>
+          </w:p>
+        </w:tc>
+        <w:tc>
+          <w:tcPr>
+            <w:tcW w:w="1487" w:type="dxa"/>
+          </w:tcPr>
+          <w:p>
+            <w:pPr>
+              <w:cnfStyle w:val="000000000000"/>
+            </w:pPr>
+            <w:r>
+              <w:t>0.00</w:t>
+            </w:r>
+            <w:r>
+              <w:t>1</w:t>
+            </w:r>
+          </w:p>
+        </w:tc>
+        <w:tc>
+          <w:tcPr>
+            <w:tcW w:w="735" w:type="dxa"/>
+          </w:tcPr>
+          <w:p>
+            <w:pPr>
+              <w:cnfStyle w:val="000000000000"/>
+            </w:pPr>
+            <w:r>
+              <w:t>0.01</w:t>
+            </w:r>
+          </w:p>
+        </w:tc>
+        <w:tc>
+          <w:tcPr>
+            <w:tcW w:w="1034" w:type="dxa"/>
+          </w:tcPr>
+          <w:p>
+            <w:pPr>
+              <w:cnfStyle w:val="000000000000"/>
+            </w:pPr>
+            <w:r>
+              <w:t>0.5</w:t>
+            </w:r>
+          </w:p>
+        </w:tc>
+        <w:tc>
+          <w:tcPr>
+            <w:tcW w:w="917" w:type="dxa"/>
+          </w:tcPr>
+          <w:p>
+            <w:pPr>
+              <w:cnfStyle w:val="000000000000"/>
+            </w:pPr>
+            <w:r>
+              <w:t>50</w:t>
+            </w:r>
+          </w:p>
+        </w:tc>
+        <w:tc>
+          <w:tcPr>
+            <w:tcW w:w="1062" w:type="dxa"/>
+          </w:tcPr>
+          <w:p>
+            <w:pPr>
+              <w:cnfStyle w:val="000000000000"/>
+            </w:pPr>
+          </w:p>
+        </w:tc>
+        <w:tc>
+          <w:tcPr>
+            <w:tcW w:w="934" w:type="dxa"/>
+          </w:tcPr>
+          <w:p>
+            <w:pPr>
+              <w:cnfStyle w:val="000000000000"/>
+            </w:pPr>
+          </w:p>
+        </w:tc>
+        <w:tc>
+          <w:tcPr>
+            <w:tcW w:w="970" w:type="dxa"/>
+          </w:tcPr>
+          <w:p>
+            <w:pPr>
+              <w:cnfStyle w:val="000000000000"/>
             </w:pPr>
           </w:p>
         </w:tc>
@@ -2767,4 +7316,16 @@
   <a:objectDefaults/>
   <a:extraClrSchemeLst/>
 </a:theme>
+</file>
+
+<file path=customXml/item1.xml><?xml version="1.0" encoding="utf-8"?>
+<b:Sources xmlns:b="http://schemas.openxmlformats.org/officeDocument/2006/bibliography" xmlns="http://schemas.openxmlformats.org/officeDocument/2006/bibliography" SelectedStyle="\APA.XSL" StyleName="APA"/>
+</file>
+
+<file path=customXml/itemProps1.xml><?xml version="1.0" encoding="utf-8"?>
+<ds:datastoreItem xmlns:ds="http://schemas.openxmlformats.org/officeDocument/2006/customXml" ds:itemID="{07357326-5472-41B6-8351-D8E10F660BE5}">
+  <ds:schemaRefs>
+    <ds:schemaRef ds:uri="http://schemas.openxmlformats.org/officeDocument/2006/bibliography"/>
+  </ds:schemaRefs>
+</ds:datastoreItem>
 </file>
</xml_diff>